<commit_message>
minmaxagent rev2 minmax tree
</commit_message>
<xml_diff>
--- a/AI Independent study result.docx
+++ b/AI Independent study result.docx
@@ -41,27 +41,7 @@
           <w:sz w:val="23"/>
           <w:szCs w:val="23"/>
         </w:rPr>
-        <w:t xml:space="preserve">Notes for independent </w:t>
-      </w:r>
-      <w:proofErr w:type="spellStart"/>
-      <w:r>
-        <w:rPr>
-          <w:rFonts w:ascii="Arial" w:eastAsia="Times New Roman" w:hAnsi="Arial" w:cs="Arial"/>
-          <w:color w:val="000000"/>
-          <w:sz w:val="23"/>
-          <w:szCs w:val="23"/>
-        </w:rPr>
-        <w:t>pacman</w:t>
-      </w:r>
-      <w:proofErr w:type="spellEnd"/>
-      <w:r>
-        <w:rPr>
-          <w:rFonts w:ascii="Arial" w:eastAsia="Times New Roman" w:hAnsi="Arial" w:cs="Arial"/>
-          <w:color w:val="000000"/>
-          <w:sz w:val="23"/>
-          <w:szCs w:val="23"/>
-        </w:rPr>
-        <w:t xml:space="preserve"> study:</w:t>
+        <w:t>Notes for independent pacman study:</w:t>
       </w:r>
     </w:p>
     <w:p>
@@ -86,27 +66,7 @@
           <w:sz w:val="23"/>
           <w:szCs w:val="23"/>
         </w:rPr>
-        <w:t xml:space="preserve">agents that plans ahead, </w:t>
-      </w:r>
-      <w:proofErr w:type="spellStart"/>
-      <w:r>
-        <w:rPr>
-          <w:rFonts w:ascii="Arial" w:eastAsia="Times New Roman" w:hAnsi="Arial" w:cs="Arial"/>
-          <w:color w:val="000000"/>
-          <w:sz w:val="23"/>
-          <w:szCs w:val="23"/>
-        </w:rPr>
-        <w:t>vs</w:t>
-      </w:r>
-      <w:proofErr w:type="spellEnd"/>
-      <w:r>
-        <w:rPr>
-          <w:rFonts w:ascii="Arial" w:eastAsia="Times New Roman" w:hAnsi="Arial" w:cs="Arial"/>
-          <w:color w:val="000000"/>
-          <w:sz w:val="23"/>
-          <w:szCs w:val="23"/>
-        </w:rPr>
-        <w:t xml:space="preserve"> reflex agents</w:t>
+        <w:t>agents that plans ahead, vs reflex agents</w:t>
       </w:r>
     </w:p>
     <w:p>
@@ -202,21 +162,86 @@
       </w:r>
     </w:p>
     <w:p>
+      <w:pPr>
+        <w:spacing w:before="100" w:beforeAutospacing="1" w:after="100" w:afterAutospacing="1" w:line="240" w:lineRule="auto"/>
+        <w:textAlignment w:val="baseline"/>
+        <w:rPr>
+          <w:rFonts w:ascii="Arial" w:eastAsia="Times New Roman" w:hAnsi="Arial" w:cs="Arial"/>
+          <w:color w:val="000000"/>
+          <w:sz w:val="23"/>
+          <w:szCs w:val="23"/>
+        </w:rPr>
+      </w:pPr>
+    </w:p>
+    <w:p>
+      <w:pPr>
+        <w:spacing w:before="100" w:beforeAutospacing="1" w:after="100" w:afterAutospacing="1" w:line="240" w:lineRule="auto"/>
+        <w:textAlignment w:val="baseline"/>
+        <w:rPr>
+          <w:rFonts w:ascii="Arial" w:eastAsia="Times New Roman" w:hAnsi="Arial" w:cs="Arial"/>
+          <w:color w:val="000000"/>
+          <w:sz w:val="23"/>
+          <w:szCs w:val="23"/>
+        </w:rPr>
+      </w:pPr>
+      <w:r>
+        <w:rPr>
+          <w:rFonts w:ascii="Arial" w:eastAsia="Times New Roman" w:hAnsi="Arial" w:cs="Arial"/>
+          <w:color w:val="000000"/>
+          <w:sz w:val="23"/>
+          <w:szCs w:val="23"/>
+        </w:rPr>
+        <w:t xml:space="preserve">Find about </w:t>
+      </w:r>
+      <w:proofErr w:type="spellStart"/>
+      <w:r>
+        <w:rPr>
+          <w:rFonts w:ascii="Arial" w:eastAsia="Times New Roman" w:hAnsi="Arial" w:cs="Arial"/>
+          <w:color w:val="000000"/>
+          <w:sz w:val="23"/>
+          <w:szCs w:val="23"/>
+        </w:rPr>
+        <w:t>peusuiave</w:t>
+      </w:r>
+      <w:proofErr w:type="spellEnd"/>
+      <w:r>
+        <w:rPr>
+          <w:rFonts w:ascii="Arial" w:eastAsia="Times New Roman" w:hAnsi="Arial" w:cs="Arial"/>
+          <w:color w:val="000000"/>
+          <w:sz w:val="23"/>
+          <w:szCs w:val="23"/>
+        </w:rPr>
+        <w:t xml:space="preserve"> and evader topics online:</w:t>
+      </w:r>
+    </w:p>
+    <w:p>
+      <w:pPr>
+        <w:spacing w:before="100" w:beforeAutospacing="1" w:after="100" w:afterAutospacing="1" w:line="240" w:lineRule="auto"/>
+        <w:textAlignment w:val="baseline"/>
+        <w:rPr>
+          <w:rFonts w:ascii="Arial" w:eastAsia="Times New Roman" w:hAnsi="Arial" w:cs="Arial"/>
+          <w:color w:val="000000"/>
+          <w:sz w:val="23"/>
+          <w:szCs w:val="23"/>
+        </w:rPr>
+      </w:pPr>
+    </w:p>
+    <w:p>
+      <w:r>
+        <w:t xml:space="preserve">-my approach for the persuade evader research topic: </w:t>
+      </w:r>
+    </w:p>
+    <w:p>
+      <w:pPr>
+        <w:ind w:firstLine="720"/>
+      </w:pPr>
+      <w:r>
+        <w:t>First make the single agent able to travel optimally. The research on multiple agents.</w:t>
+      </w:r>
+    </w:p>
+    <w:p>
       <w:r>
         <w:t>-Berkeley open course project: have the code for graphics, but search algorithm I have to write myself.</w:t>
-      </w:r>
-    </w:p>
-    <w:p>
-      <w:r>
-        <w:t xml:space="preserve">-my approach for the persuade evader research topic: </w:t>
-      </w:r>
-    </w:p>
-    <w:p>
-      <w:pPr>
-        <w:ind w:firstLine="720"/>
-      </w:pPr>
-      <w:r>
-        <w:t>First make the single agent able to travel optimally. The research on multiple agents.</w:t>
       </w:r>
     </w:p>
     <w:p>
@@ -571,8 +596,6 @@
         </w:rPr>
         <w:tab/>
       </w:r>
-      <w:bookmarkStart w:id="0" w:name="_GoBack"/>
-      <w:bookmarkEnd w:id="0"/>
     </w:p>
     <w:p>
       <w:pPr>
@@ -608,93 +631,864 @@
           <w:sz w:val="24"/>
           <w:szCs w:val="24"/>
         </w:rPr>
-        <w:t xml:space="preserve"> for </w:t>
+        <w:t xml:space="preserve"> for pacman eating all dots at once:</w:t>
+      </w:r>
+    </w:p>
+    <w:p>
+      <w:pPr>
+        <w:spacing w:after="0" w:line="240" w:lineRule="auto"/>
+        <w:rPr>
+          <w:rFonts w:ascii="Times New Roman" w:eastAsia="Times New Roman" w:hAnsi="Times New Roman" w:cs="Times New Roman"/>
+          <w:sz w:val="24"/>
+          <w:szCs w:val="24"/>
+        </w:rPr>
+      </w:pPr>
+      <w:proofErr w:type="gramStart"/>
+      <w:r>
+        <w:rPr>
+          <w:rFonts w:ascii="Arial" w:eastAsia="Times New Roman" w:hAnsi="Arial" w:cs="Arial"/>
+          <w:b/>
+          <w:bCs/>
+          <w:color w:val="000000"/>
+          <w:sz w:val="23"/>
+          <w:szCs w:val="23"/>
+        </w:rPr>
+        <w:t>with</w:t>
+      </w:r>
+      <w:proofErr w:type="gramEnd"/>
+      <w:r>
+        <w:rPr>
+          <w:rFonts w:ascii="Arial" w:eastAsia="Times New Roman" w:hAnsi="Arial" w:cs="Arial"/>
+          <w:b/>
+          <w:bCs/>
+          <w:color w:val="000000"/>
+          <w:sz w:val="23"/>
+          <w:szCs w:val="23"/>
+        </w:rPr>
+        <w:t xml:space="preserve"> no heuristic</w:t>
+      </w:r>
+      <w:r>
+        <w:rPr>
+          <w:rFonts w:ascii="Arial" w:eastAsia="Times New Roman" w:hAnsi="Arial" w:cs="Arial"/>
+          <w:color w:val="000000"/>
+          <w:sz w:val="23"/>
+          <w:szCs w:val="23"/>
+        </w:rPr>
+        <w:t>, == uniform cost search</w:t>
+      </w:r>
+    </w:p>
+    <w:p>
+      <w:pPr>
+        <w:spacing w:after="0" w:line="240" w:lineRule="auto"/>
+        <w:rPr>
+          <w:rFonts w:ascii="Times New Roman" w:eastAsia="Times New Roman" w:hAnsi="Times New Roman" w:cs="Times New Roman"/>
+          <w:sz w:val="24"/>
+          <w:szCs w:val="24"/>
+        </w:rPr>
+      </w:pPr>
+      <w:r>
+        <w:rPr>
+          <w:rFonts w:ascii="Arial" w:eastAsia="Times New Roman" w:hAnsi="Arial" w:cs="Arial"/>
+          <w:color w:val="000000"/>
+          <w:sz w:val="23"/>
+          <w:szCs w:val="23"/>
+        </w:rPr>
+        <w:tab/>
+      </w:r>
+    </w:p>
+    <w:p>
+      <w:pPr>
+        <w:spacing w:after="0" w:line="240" w:lineRule="auto"/>
+        <w:rPr>
+          <w:rFonts w:ascii="Times New Roman" w:eastAsia="Times New Roman" w:hAnsi="Times New Roman" w:cs="Times New Roman"/>
+          <w:sz w:val="24"/>
+          <w:szCs w:val="24"/>
+        </w:rPr>
+      </w:pPr>
+      <w:r>
+        <w:rPr>
+          <w:rFonts w:ascii="Arial" w:eastAsia="Times New Roman" w:hAnsi="Arial" w:cs="Arial"/>
+          <w:color w:val="000000"/>
+          <w:sz w:val="23"/>
+          <w:szCs w:val="23"/>
+        </w:rPr>
+        <w:t xml:space="preserve">Command </w:t>
+      </w:r>
+      <w:proofErr w:type="gramStart"/>
+      <w:r>
+        <w:rPr>
+          <w:rFonts w:ascii="Arial" w:eastAsia="Times New Roman" w:hAnsi="Arial" w:cs="Arial"/>
+          <w:color w:val="000000"/>
+          <w:sz w:val="23"/>
+          <w:szCs w:val="23"/>
+        </w:rPr>
+        <w:t>Line :</w:t>
+      </w:r>
+      <w:proofErr w:type="gramEnd"/>
+      <w:r>
+        <w:rPr>
+          <w:rFonts w:ascii="Arial" w:eastAsia="Times New Roman" w:hAnsi="Arial" w:cs="Arial"/>
+          <w:color w:val="000000"/>
+          <w:sz w:val="23"/>
+          <w:szCs w:val="23"/>
+        </w:rPr>
+        <w:t xml:space="preserve"> -l </w:t>
       </w:r>
       <w:proofErr w:type="spellStart"/>
       <w:r>
         <w:rPr>
-          <w:rFonts w:ascii="Trebuchet MS" w:eastAsia="Times New Roman" w:hAnsi="Trebuchet MS" w:cs="Times New Roman"/>
+          <w:rFonts w:ascii="Arial" w:eastAsia="Times New Roman" w:hAnsi="Arial" w:cs="Arial"/>
+          <w:color w:val="000000"/>
+          <w:sz w:val="23"/>
+          <w:szCs w:val="23"/>
+        </w:rPr>
+        <w:t>tinySearch</w:t>
+      </w:r>
+      <w:proofErr w:type="spellEnd"/>
+      <w:r>
+        <w:rPr>
+          <w:rFonts w:ascii="Arial" w:eastAsia="Times New Roman" w:hAnsi="Arial" w:cs="Arial"/>
+          <w:color w:val="000000"/>
+          <w:sz w:val="23"/>
+          <w:szCs w:val="23"/>
+        </w:rPr>
+        <w:t xml:space="preserve"> -p </w:t>
+      </w:r>
+      <w:proofErr w:type="spellStart"/>
+      <w:r>
+        <w:rPr>
+          <w:rFonts w:ascii="Arial" w:eastAsia="Times New Roman" w:hAnsi="Arial" w:cs="Arial"/>
+          <w:color w:val="000000"/>
+          <w:sz w:val="23"/>
+          <w:szCs w:val="23"/>
+        </w:rPr>
+        <w:t>AStarFoodSearchAgent</w:t>
+      </w:r>
+      <w:proofErr w:type="spellEnd"/>
+    </w:p>
+    <w:p>
+      <w:pPr>
+        <w:spacing w:after="0" w:line="240" w:lineRule="auto"/>
+        <w:rPr>
+          <w:rFonts w:ascii="Times New Roman" w:eastAsia="Times New Roman" w:hAnsi="Times New Roman" w:cs="Times New Roman"/>
+          <w:sz w:val="24"/>
+          <w:szCs w:val="24"/>
+        </w:rPr>
+      </w:pPr>
+      <w:r>
+        <w:rPr>
+          <w:rFonts w:ascii="Arial" w:eastAsia="Times New Roman" w:hAnsi="Arial" w:cs="Arial"/>
+          <w:color w:val="000000"/>
+          <w:sz w:val="23"/>
+          <w:szCs w:val="23"/>
+        </w:rPr>
+        <w:t>Path found with total cost of 27 in 7.2 seconds</w:t>
+      </w:r>
+    </w:p>
+    <w:p>
+      <w:pPr>
+        <w:spacing w:after="0" w:line="240" w:lineRule="auto"/>
+        <w:rPr>
+          <w:rFonts w:ascii="Times New Roman" w:eastAsia="Times New Roman" w:hAnsi="Times New Roman" w:cs="Times New Roman"/>
+          <w:sz w:val="24"/>
+          <w:szCs w:val="24"/>
+        </w:rPr>
+      </w:pPr>
+      <w:r>
+        <w:rPr>
+          <w:rFonts w:ascii="Arial" w:eastAsia="Times New Roman" w:hAnsi="Arial" w:cs="Arial"/>
+          <w:color w:val="000000"/>
+          <w:sz w:val="23"/>
+          <w:szCs w:val="23"/>
+        </w:rPr>
+        <w:t>Search nodes expanded: 5366</w:t>
+      </w:r>
+    </w:p>
+    <w:p>
+      <w:pPr>
+        <w:spacing w:after="0" w:line="240" w:lineRule="auto"/>
+        <w:rPr>
+          <w:rFonts w:ascii="Times New Roman" w:eastAsia="Times New Roman" w:hAnsi="Times New Roman" w:cs="Times New Roman"/>
+          <w:sz w:val="24"/>
+          <w:szCs w:val="24"/>
+        </w:rPr>
+      </w:pPr>
+      <w:r>
+        <w:rPr>
+          <w:rFonts w:ascii="Arial" w:eastAsia="Times New Roman" w:hAnsi="Arial" w:cs="Arial"/>
+          <w:color w:val="000000"/>
+          <w:sz w:val="23"/>
+          <w:szCs w:val="23"/>
+        </w:rPr>
+        <w:t>Pacman emerges victorious! Score: 573</w:t>
+      </w:r>
+    </w:p>
+    <w:p>
+      <w:pPr>
+        <w:spacing w:after="0" w:line="240" w:lineRule="auto"/>
+        <w:rPr>
+          <w:rFonts w:ascii="Times New Roman" w:eastAsia="Times New Roman" w:hAnsi="Times New Roman" w:cs="Times New Roman"/>
+          <w:sz w:val="24"/>
+          <w:szCs w:val="24"/>
+        </w:rPr>
+      </w:pPr>
+      <w:r>
+        <w:rPr>
+          <w:rFonts w:ascii="Times New Roman" w:eastAsia="Times New Roman" w:hAnsi="Times New Roman" w:cs="Times New Roman"/>
+          <w:sz w:val="24"/>
+          <w:szCs w:val="24"/>
+        </w:rPr>
+        <w:lastRenderedPageBreak/>
+        <w:br/>
+      </w:r>
+      <w:r>
+        <w:rPr>
+          <w:rFonts w:ascii="Times New Roman" w:eastAsia="Times New Roman" w:hAnsi="Times New Roman" w:cs="Times New Roman"/>
+          <w:sz w:val="24"/>
+          <w:szCs w:val="24"/>
+        </w:rPr>
+        <w:br/>
+      </w:r>
+    </w:p>
+    <w:p>
+      <w:pPr>
+        <w:spacing w:after="0" w:line="240" w:lineRule="auto"/>
+        <w:rPr>
+          <w:rFonts w:ascii="Times New Roman" w:eastAsia="Times New Roman" w:hAnsi="Times New Roman" w:cs="Times New Roman"/>
+          <w:sz w:val="24"/>
+          <w:szCs w:val="24"/>
+        </w:rPr>
+      </w:pPr>
+      <w:proofErr w:type="gramStart"/>
+      <w:r>
+        <w:rPr>
+          <w:rFonts w:ascii="Arial" w:eastAsia="Times New Roman" w:hAnsi="Arial" w:cs="Arial"/>
           <w:b/>
           <w:bCs/>
-          <w:color w:val="666666"/>
-          <w:sz w:val="24"/>
-          <w:szCs w:val="24"/>
-        </w:rPr>
-        <w:t>pacman</w:t>
+          <w:color w:val="000000"/>
+          <w:sz w:val="23"/>
+          <w:szCs w:val="23"/>
+        </w:rPr>
+        <w:t>heuristic</w:t>
+      </w:r>
+      <w:proofErr w:type="gramEnd"/>
+      <w:r>
+        <w:rPr>
+          <w:rFonts w:ascii="Arial" w:eastAsia="Times New Roman" w:hAnsi="Arial" w:cs="Arial"/>
+          <w:b/>
+          <w:bCs/>
+          <w:color w:val="000000"/>
+          <w:sz w:val="23"/>
+          <w:szCs w:val="23"/>
+        </w:rPr>
+        <w:t xml:space="preserve"> 1:1/18/2014,</w:t>
+      </w:r>
+    </w:p>
+    <w:p>
+      <w:pPr>
+        <w:spacing w:after="0" w:line="240" w:lineRule="auto"/>
+        <w:rPr>
+          <w:rFonts w:ascii="Times New Roman" w:eastAsia="Times New Roman" w:hAnsi="Times New Roman" w:cs="Times New Roman"/>
+          <w:sz w:val="24"/>
+          <w:szCs w:val="24"/>
+        </w:rPr>
+      </w:pPr>
+      <w:proofErr w:type="gramStart"/>
+      <w:r>
+        <w:rPr>
+          <w:rFonts w:ascii="Arial" w:eastAsia="Times New Roman" w:hAnsi="Arial" w:cs="Arial"/>
+          <w:color w:val="000000"/>
+          <w:sz w:val="23"/>
+          <w:szCs w:val="23"/>
+        </w:rPr>
+        <w:t>description</w:t>
+      </w:r>
+      <w:proofErr w:type="gramEnd"/>
+      <w:r>
+        <w:rPr>
+          <w:rFonts w:ascii="Arial" w:eastAsia="Times New Roman" w:hAnsi="Arial" w:cs="Arial"/>
+          <w:color w:val="000000"/>
+          <w:sz w:val="23"/>
+          <w:szCs w:val="23"/>
+        </w:rPr>
+        <w:t xml:space="preserve">: </w:t>
+      </w:r>
+      <w:proofErr w:type="spellStart"/>
+      <w:r>
+        <w:rPr>
+          <w:rFonts w:ascii="Arial" w:eastAsia="Times New Roman" w:hAnsi="Arial" w:cs="Arial"/>
+          <w:color w:val="000000"/>
+          <w:sz w:val="23"/>
+          <w:szCs w:val="23"/>
+        </w:rPr>
+        <w:t>manhattan</w:t>
       </w:r>
       <w:proofErr w:type="spellEnd"/>
       <w:r>
         <w:rPr>
-          <w:rFonts w:ascii="Trebuchet MS" w:eastAsia="Times New Roman" w:hAnsi="Trebuchet MS" w:cs="Times New Roman"/>
+          <w:rFonts w:ascii="Arial" w:eastAsia="Times New Roman" w:hAnsi="Arial" w:cs="Arial"/>
+          <w:color w:val="000000"/>
+          <w:sz w:val="23"/>
+          <w:szCs w:val="23"/>
+        </w:rPr>
+        <w:t xml:space="preserve"> distance for each dot to its closest dot, and its closest dot, until all the dot is travelled. </w:t>
+      </w:r>
+    </w:p>
+    <w:p>
+      <w:pPr>
+        <w:spacing w:after="0" w:line="240" w:lineRule="auto"/>
+        <w:rPr>
+          <w:rFonts w:ascii="Times New Roman" w:eastAsia="Times New Roman" w:hAnsi="Times New Roman" w:cs="Times New Roman"/>
+          <w:sz w:val="24"/>
+          <w:szCs w:val="24"/>
+        </w:rPr>
+      </w:pPr>
+      <w:proofErr w:type="gramStart"/>
+      <w:r>
+        <w:rPr>
+          <w:rFonts w:ascii="Arial" w:eastAsia="Times New Roman" w:hAnsi="Arial" w:cs="Arial"/>
           <w:b/>
           <w:bCs/>
-          <w:color w:val="666666"/>
-          <w:sz w:val="24"/>
-          <w:szCs w:val="24"/>
-        </w:rPr>
-        <w:t xml:space="preserve"> eating all dots at once:</w:t>
-      </w:r>
-    </w:p>
-    <w:p>
-      <w:pPr>
-        <w:spacing w:after="0" w:line="240" w:lineRule="auto"/>
-        <w:rPr>
-          <w:rFonts w:ascii="Times New Roman" w:eastAsia="Times New Roman" w:hAnsi="Times New Roman" w:cs="Times New Roman"/>
-          <w:sz w:val="24"/>
-          <w:szCs w:val="24"/>
-        </w:rPr>
-      </w:pPr>
+          <w:color w:val="000000"/>
+          <w:sz w:val="23"/>
+          <w:szCs w:val="23"/>
+        </w:rPr>
+        <w:t>result</w:t>
+      </w:r>
+      <w:proofErr w:type="gramEnd"/>
+      <w:r>
+        <w:rPr>
+          <w:rFonts w:ascii="Arial" w:eastAsia="Times New Roman" w:hAnsi="Arial" w:cs="Arial"/>
+          <w:b/>
+          <w:bCs/>
+          <w:color w:val="000000"/>
+          <w:sz w:val="23"/>
+          <w:szCs w:val="23"/>
+        </w:rPr>
+        <w:t>:</w:t>
+      </w:r>
+    </w:p>
+    <w:p>
+      <w:pPr>
+        <w:spacing w:after="0" w:line="240" w:lineRule="auto"/>
+        <w:rPr>
+          <w:rFonts w:ascii="Times New Roman" w:eastAsia="Times New Roman" w:hAnsi="Times New Roman" w:cs="Times New Roman"/>
+          <w:sz w:val="24"/>
+          <w:szCs w:val="24"/>
+        </w:rPr>
+      </w:pPr>
+      <w:r>
+        <w:rPr>
+          <w:rFonts w:ascii="Arial" w:eastAsia="Times New Roman" w:hAnsi="Arial" w:cs="Arial"/>
+          <w:color w:val="000000"/>
+          <w:sz w:val="23"/>
+          <w:szCs w:val="23"/>
+        </w:rPr>
+        <w:t xml:space="preserve">Command </w:t>
+      </w:r>
       <w:proofErr w:type="gramStart"/>
       <w:r>
         <w:rPr>
           <w:rFonts w:ascii="Arial" w:eastAsia="Times New Roman" w:hAnsi="Arial" w:cs="Arial"/>
+          <w:color w:val="000000"/>
+          <w:sz w:val="23"/>
+          <w:szCs w:val="23"/>
+        </w:rPr>
+        <w:t>Line :</w:t>
+      </w:r>
+      <w:proofErr w:type="gramEnd"/>
+      <w:r>
+        <w:rPr>
+          <w:rFonts w:ascii="Arial" w:eastAsia="Times New Roman" w:hAnsi="Arial" w:cs="Arial"/>
+          <w:color w:val="000000"/>
+          <w:sz w:val="23"/>
+          <w:szCs w:val="23"/>
+        </w:rPr>
+        <w:t xml:space="preserve"> -l </w:t>
+      </w:r>
+      <w:proofErr w:type="spellStart"/>
+      <w:r>
+        <w:rPr>
+          <w:rFonts w:ascii="Arial" w:eastAsia="Times New Roman" w:hAnsi="Arial" w:cs="Arial"/>
+          <w:color w:val="000000"/>
+          <w:sz w:val="23"/>
+          <w:szCs w:val="23"/>
+        </w:rPr>
+        <w:t>tinySearch</w:t>
+      </w:r>
+      <w:proofErr w:type="spellEnd"/>
+      <w:r>
+        <w:rPr>
+          <w:rFonts w:ascii="Arial" w:eastAsia="Times New Roman" w:hAnsi="Arial" w:cs="Arial"/>
+          <w:color w:val="000000"/>
+          <w:sz w:val="23"/>
+          <w:szCs w:val="23"/>
+        </w:rPr>
+        <w:t xml:space="preserve"> -p </w:t>
+      </w:r>
+      <w:proofErr w:type="spellStart"/>
+      <w:r>
+        <w:rPr>
+          <w:rFonts w:ascii="Arial" w:eastAsia="Times New Roman" w:hAnsi="Arial" w:cs="Arial"/>
+          <w:color w:val="000000"/>
+          <w:sz w:val="23"/>
+          <w:szCs w:val="23"/>
+        </w:rPr>
+        <w:t>AStarFoodSearchAgent</w:t>
+      </w:r>
+      <w:proofErr w:type="spellEnd"/>
+    </w:p>
+    <w:p>
+      <w:pPr>
+        <w:spacing w:after="0" w:line="240" w:lineRule="auto"/>
+        <w:rPr>
+          <w:rFonts w:ascii="Times New Roman" w:eastAsia="Times New Roman" w:hAnsi="Times New Roman" w:cs="Times New Roman"/>
+          <w:sz w:val="24"/>
+          <w:szCs w:val="24"/>
+        </w:rPr>
+      </w:pPr>
+      <w:r>
+        <w:rPr>
+          <w:rFonts w:ascii="Arial" w:eastAsia="Times New Roman" w:hAnsi="Arial" w:cs="Arial"/>
+          <w:color w:val="000000"/>
+          <w:sz w:val="23"/>
+          <w:szCs w:val="23"/>
+        </w:rPr>
+        <w:t>Path found with total cost of 27 in 0.8 seconds</w:t>
+      </w:r>
+    </w:p>
+    <w:p>
+      <w:pPr>
+        <w:spacing w:after="0" w:line="240" w:lineRule="auto"/>
+        <w:rPr>
+          <w:rFonts w:ascii="Times New Roman" w:eastAsia="Times New Roman" w:hAnsi="Times New Roman" w:cs="Times New Roman"/>
+          <w:sz w:val="24"/>
+          <w:szCs w:val="24"/>
+        </w:rPr>
+      </w:pPr>
+      <w:r>
+        <w:rPr>
+          <w:rFonts w:ascii="Arial" w:eastAsia="Times New Roman" w:hAnsi="Arial" w:cs="Arial"/>
+          <w:color w:val="000000"/>
+          <w:sz w:val="23"/>
+          <w:szCs w:val="23"/>
+        </w:rPr>
+        <w:t>Search nodes expanded: 1250</w:t>
+      </w:r>
+    </w:p>
+    <w:p>
+      <w:pPr>
+        <w:spacing w:after="0" w:line="240" w:lineRule="auto"/>
+        <w:rPr>
+          <w:rFonts w:ascii="Times New Roman" w:eastAsia="Times New Roman" w:hAnsi="Times New Roman" w:cs="Times New Roman"/>
+          <w:sz w:val="24"/>
+          <w:szCs w:val="24"/>
+        </w:rPr>
+      </w:pPr>
+      <w:r>
+        <w:rPr>
+          <w:rFonts w:ascii="Arial" w:eastAsia="Times New Roman" w:hAnsi="Arial" w:cs="Arial"/>
+          <w:color w:val="000000"/>
+          <w:sz w:val="23"/>
+          <w:szCs w:val="23"/>
+        </w:rPr>
+        <w:t>Pacman emerges victorious! Score: 573</w:t>
+      </w:r>
+    </w:p>
+    <w:p>
+      <w:pPr>
+        <w:rPr>
+          <w:rFonts w:ascii="Arial" w:eastAsia="Times New Roman" w:hAnsi="Arial" w:cs="Arial"/>
+          <w:color w:val="000000"/>
+          <w:sz w:val="23"/>
+          <w:szCs w:val="23"/>
+        </w:rPr>
+      </w:pPr>
+      <w:r>
+        <w:rPr>
+          <w:rFonts w:ascii="Times New Roman" w:eastAsia="Times New Roman" w:hAnsi="Times New Roman" w:cs="Times New Roman"/>
+          <w:sz w:val="24"/>
+          <w:szCs w:val="24"/>
+        </w:rPr>
+        <w:br/>
+      </w:r>
+      <w:r>
+        <w:rPr>
+          <w:rFonts w:ascii="Arial" w:eastAsia="Times New Roman" w:hAnsi="Arial" w:cs="Arial"/>
+          <w:color w:val="000000"/>
+          <w:sz w:val="23"/>
+          <w:szCs w:val="23"/>
+        </w:rPr>
+        <w:t xml:space="preserve">Conclusion: much less node expanded, result is much faster </w:t>
+      </w:r>
+      <w:proofErr w:type="spellStart"/>
+      <w:r>
+        <w:rPr>
+          <w:rFonts w:ascii="Arial" w:eastAsia="Times New Roman" w:hAnsi="Arial" w:cs="Arial"/>
+          <w:color w:val="000000"/>
+          <w:sz w:val="23"/>
+          <w:szCs w:val="23"/>
+        </w:rPr>
+        <w:t>execusion</w:t>
+      </w:r>
+      <w:proofErr w:type="spellEnd"/>
+      <w:r>
+        <w:rPr>
+          <w:rFonts w:ascii="Arial" w:eastAsia="Times New Roman" w:hAnsi="Arial" w:cs="Arial"/>
+          <w:color w:val="000000"/>
+          <w:sz w:val="23"/>
+          <w:szCs w:val="23"/>
+        </w:rPr>
+        <w:t>.</w:t>
+      </w:r>
+    </w:p>
+    <w:p>
+      <w:pPr>
+        <w:rPr>
+          <w:rFonts w:ascii="Arial" w:eastAsia="Times New Roman" w:hAnsi="Arial" w:cs="Arial"/>
+          <w:color w:val="000000"/>
+          <w:sz w:val="23"/>
+          <w:szCs w:val="23"/>
+        </w:rPr>
+      </w:pPr>
+    </w:p>
+    <w:p>
+      <w:pPr>
+        <w:pStyle w:val="Heading1"/>
+      </w:pPr>
+      <w:r>
+        <w:t>Notes: 2/7/2014:</w:t>
+      </w:r>
+    </w:p>
+    <w:p>
+      <w:pPr>
+        <w:rPr>
+          <w:rFonts w:ascii="Arial" w:eastAsia="Times New Roman" w:hAnsi="Arial" w:cs="Arial"/>
+          <w:color w:val="000000"/>
+          <w:sz w:val="23"/>
+          <w:szCs w:val="23"/>
+        </w:rPr>
+      </w:pPr>
+      <w:r>
+        <w:rPr>
+          <w:rFonts w:ascii="Arial" w:eastAsia="Times New Roman" w:hAnsi="Arial" w:cs="Arial"/>
+          <w:color w:val="000000"/>
+          <w:sz w:val="23"/>
+          <w:szCs w:val="23"/>
+        </w:rPr>
+        <w:t xml:space="preserve">-found a better heuristic that reduce the search time </w:t>
+      </w:r>
+    </w:p>
+    <w:p>
+      <w:pPr>
+        <w:rPr>
+          <w:rFonts w:ascii="Arial" w:eastAsia="Times New Roman" w:hAnsi="Arial" w:cs="Arial"/>
+          <w:color w:val="000000"/>
+          <w:sz w:val="23"/>
+          <w:szCs w:val="23"/>
+        </w:rPr>
+      </w:pPr>
+      <w:r>
+        <w:rPr>
+          <w:rFonts w:ascii="Arial" w:eastAsia="Times New Roman" w:hAnsi="Arial" w:cs="Arial"/>
+          <w:color w:val="000000"/>
+          <w:sz w:val="23"/>
+          <w:szCs w:val="23"/>
+        </w:rPr>
+        <w:t xml:space="preserve">-and found the original heuristic is not admissible. </w:t>
+      </w:r>
+    </w:p>
+    <w:p>
+      <w:pPr>
+        <w:rPr>
+          <w:rFonts w:ascii="Arial" w:eastAsia="Times New Roman" w:hAnsi="Arial" w:cs="Arial"/>
+          <w:color w:val="000000"/>
+          <w:sz w:val="23"/>
+          <w:szCs w:val="23"/>
+        </w:rPr>
+      </w:pPr>
+      <w:r>
+        <w:rPr>
+          <w:rFonts w:ascii="Arial" w:eastAsia="Times New Roman" w:hAnsi="Arial" w:cs="Arial"/>
+          <w:color w:val="000000"/>
+          <w:sz w:val="23"/>
+          <w:szCs w:val="23"/>
+        </w:rPr>
+        <w:t>Performance result (in a bigger map) below:</w:t>
+      </w:r>
+    </w:p>
+    <w:p>
+      <w:pPr>
+        <w:spacing w:after="0" w:line="240" w:lineRule="auto"/>
+        <w:rPr>
+          <w:rFonts w:ascii="Times New Roman" w:eastAsia="Times New Roman" w:hAnsi="Times New Roman" w:cs="Times New Roman"/>
+          <w:sz w:val="24"/>
+          <w:szCs w:val="24"/>
+        </w:rPr>
+      </w:pPr>
+      <w:r>
+        <w:rPr>
+          <w:rFonts w:ascii="Arial" w:eastAsia="Times New Roman" w:hAnsi="Arial" w:cs="Arial"/>
           <w:b/>
           <w:bCs/>
           <w:color w:val="000000"/>
           <w:sz w:val="23"/>
           <w:szCs w:val="23"/>
         </w:rPr>
-        <w:t>with</w:t>
+        <w:t xml:space="preserve">Eat all the dots, </w:t>
+      </w:r>
+      <w:proofErr w:type="spellStart"/>
+      <w:r>
+        <w:rPr>
+          <w:rFonts w:ascii="Arial" w:eastAsia="Times New Roman" w:hAnsi="Arial" w:cs="Arial"/>
+          <w:b/>
+          <w:bCs/>
+          <w:color w:val="000000"/>
+          <w:sz w:val="23"/>
+          <w:szCs w:val="23"/>
+        </w:rPr>
+        <w:t>trickysearch</w:t>
+      </w:r>
+      <w:proofErr w:type="spellEnd"/>
+      <w:r>
+        <w:rPr>
+          <w:rFonts w:ascii="Arial" w:eastAsia="Times New Roman" w:hAnsi="Arial" w:cs="Arial"/>
+          <w:b/>
+          <w:bCs/>
+          <w:color w:val="000000"/>
+          <w:sz w:val="23"/>
+          <w:szCs w:val="23"/>
+        </w:rPr>
+        <w:t xml:space="preserve"> map:</w:t>
+      </w:r>
+    </w:p>
+    <w:p>
+      <w:pPr>
+        <w:spacing w:after="0" w:line="240" w:lineRule="auto"/>
+        <w:rPr>
+          <w:rFonts w:ascii="Times New Roman" w:eastAsia="Times New Roman" w:hAnsi="Times New Roman" w:cs="Times New Roman"/>
+          <w:sz w:val="24"/>
+          <w:szCs w:val="24"/>
+        </w:rPr>
+      </w:pPr>
+      <w:r>
+        <w:rPr>
+          <w:rFonts w:ascii="Times New Roman" w:eastAsia="Times New Roman" w:hAnsi="Times New Roman" w:cs="Times New Roman"/>
+          <w:sz w:val="24"/>
+          <w:szCs w:val="24"/>
+        </w:rPr>
+        <w:br/>
+      </w:r>
+    </w:p>
+    <w:p>
+      <w:pPr>
+        <w:spacing w:after="0" w:line="240" w:lineRule="auto"/>
+        <w:rPr>
+          <w:rFonts w:ascii="Times New Roman" w:eastAsia="Times New Roman" w:hAnsi="Times New Roman" w:cs="Times New Roman"/>
+          <w:sz w:val="24"/>
+          <w:szCs w:val="24"/>
+        </w:rPr>
+      </w:pPr>
+      <w:r>
+        <w:rPr>
+          <w:rFonts w:ascii="Arial" w:eastAsia="Times New Roman" w:hAnsi="Arial" w:cs="Arial"/>
+          <w:color w:val="000000"/>
+          <w:sz w:val="23"/>
+          <w:szCs w:val="23"/>
+        </w:rPr>
+        <w:t>No heuristic: uniform cost search:</w:t>
+      </w:r>
+    </w:p>
+    <w:p>
+      <w:pPr>
+        <w:spacing w:after="0" w:line="240" w:lineRule="auto"/>
+        <w:rPr>
+          <w:rFonts w:ascii="Times New Roman" w:eastAsia="Times New Roman" w:hAnsi="Times New Roman" w:cs="Times New Roman"/>
+          <w:sz w:val="24"/>
+          <w:szCs w:val="24"/>
+        </w:rPr>
+      </w:pPr>
+      <w:r>
+        <w:rPr>
+          <w:rFonts w:ascii="Arial" w:eastAsia="Times New Roman" w:hAnsi="Arial" w:cs="Arial"/>
+          <w:color w:val="000000"/>
+          <w:sz w:val="23"/>
+          <w:szCs w:val="23"/>
+        </w:rPr>
+        <w:t xml:space="preserve">Command </w:t>
+      </w:r>
+      <w:proofErr w:type="gramStart"/>
+      <w:r>
+        <w:rPr>
+          <w:rFonts w:ascii="Arial" w:eastAsia="Times New Roman" w:hAnsi="Arial" w:cs="Arial"/>
+          <w:color w:val="000000"/>
+          <w:sz w:val="23"/>
+          <w:szCs w:val="23"/>
+        </w:rPr>
+        <w:t>Line :</w:t>
       </w:r>
       <w:proofErr w:type="gramEnd"/>
       <w:r>
         <w:rPr>
           <w:rFonts w:ascii="Arial" w:eastAsia="Times New Roman" w:hAnsi="Arial" w:cs="Arial"/>
-          <w:b/>
-          <w:bCs/>
-          <w:color w:val="000000"/>
-          <w:sz w:val="23"/>
-          <w:szCs w:val="23"/>
-        </w:rPr>
-        <w:t xml:space="preserve"> no heuristic</w:t>
-      </w:r>
-      <w:r>
-        <w:rPr>
-          <w:rFonts w:ascii="Arial" w:eastAsia="Times New Roman" w:hAnsi="Arial" w:cs="Arial"/>
-          <w:color w:val="000000"/>
-          <w:sz w:val="23"/>
-          <w:szCs w:val="23"/>
-        </w:rPr>
-        <w:t>, == uniform cost search</w:t>
-      </w:r>
-    </w:p>
-    <w:p>
-      <w:pPr>
-        <w:spacing w:after="0" w:line="240" w:lineRule="auto"/>
-        <w:rPr>
-          <w:rFonts w:ascii="Times New Roman" w:eastAsia="Times New Roman" w:hAnsi="Times New Roman" w:cs="Times New Roman"/>
-          <w:sz w:val="24"/>
-          <w:szCs w:val="24"/>
-        </w:rPr>
-      </w:pPr>
-      <w:r>
-        <w:rPr>
-          <w:rFonts w:ascii="Arial" w:eastAsia="Times New Roman" w:hAnsi="Arial" w:cs="Arial"/>
-          <w:color w:val="000000"/>
-          <w:sz w:val="23"/>
-          <w:szCs w:val="23"/>
-        </w:rPr>
-        <w:tab/>
+          <w:color w:val="000000"/>
+          <w:sz w:val="23"/>
+          <w:szCs w:val="23"/>
+        </w:rPr>
+        <w:t xml:space="preserve"> -l </w:t>
+      </w:r>
+      <w:proofErr w:type="spellStart"/>
+      <w:r>
+        <w:rPr>
+          <w:rFonts w:ascii="Arial" w:eastAsia="Times New Roman" w:hAnsi="Arial" w:cs="Arial"/>
+          <w:color w:val="000000"/>
+          <w:sz w:val="23"/>
+          <w:szCs w:val="23"/>
+        </w:rPr>
+        <w:t>trickySearch</w:t>
+      </w:r>
+      <w:proofErr w:type="spellEnd"/>
+      <w:r>
+        <w:rPr>
+          <w:rFonts w:ascii="Arial" w:eastAsia="Times New Roman" w:hAnsi="Arial" w:cs="Arial"/>
+          <w:color w:val="000000"/>
+          <w:sz w:val="23"/>
+          <w:szCs w:val="23"/>
+        </w:rPr>
+        <w:t xml:space="preserve"> -p </w:t>
+      </w:r>
+      <w:proofErr w:type="spellStart"/>
+      <w:r>
+        <w:rPr>
+          <w:rFonts w:ascii="Arial" w:eastAsia="Times New Roman" w:hAnsi="Arial" w:cs="Arial"/>
+          <w:color w:val="000000"/>
+          <w:sz w:val="23"/>
+          <w:szCs w:val="23"/>
+        </w:rPr>
+        <w:t>AStarFoodSearchAgent</w:t>
+      </w:r>
+      <w:proofErr w:type="spellEnd"/>
+    </w:p>
+    <w:p>
+      <w:pPr>
+        <w:spacing w:after="0" w:line="240" w:lineRule="auto"/>
+        <w:rPr>
+          <w:rFonts w:ascii="Times New Roman" w:eastAsia="Times New Roman" w:hAnsi="Times New Roman" w:cs="Times New Roman"/>
+          <w:sz w:val="24"/>
+          <w:szCs w:val="24"/>
+        </w:rPr>
+      </w:pPr>
+      <w:r>
+        <w:rPr>
+          <w:rFonts w:ascii="Arial" w:eastAsia="Times New Roman" w:hAnsi="Arial" w:cs="Arial"/>
+          <w:color w:val="000000"/>
+          <w:sz w:val="23"/>
+          <w:szCs w:val="23"/>
+        </w:rPr>
+        <w:t>Path found with total cost of 60 in 49.1 seconds</w:t>
+      </w:r>
+    </w:p>
+    <w:p>
+      <w:pPr>
+        <w:spacing w:after="0" w:line="240" w:lineRule="auto"/>
+        <w:rPr>
+          <w:rFonts w:ascii="Times New Roman" w:eastAsia="Times New Roman" w:hAnsi="Times New Roman" w:cs="Times New Roman"/>
+          <w:sz w:val="24"/>
+          <w:szCs w:val="24"/>
+        </w:rPr>
+      </w:pPr>
+      <w:r>
+        <w:rPr>
+          <w:rFonts w:ascii="Arial" w:eastAsia="Times New Roman" w:hAnsi="Arial" w:cs="Arial"/>
+          <w:color w:val="000000"/>
+          <w:sz w:val="23"/>
+          <w:szCs w:val="23"/>
+        </w:rPr>
+        <w:t>Search nodes expanded: 17209</w:t>
+      </w:r>
+    </w:p>
+    <w:p>
+      <w:pPr>
+        <w:spacing w:after="0" w:line="240" w:lineRule="auto"/>
+        <w:rPr>
+          <w:rFonts w:ascii="Times New Roman" w:eastAsia="Times New Roman" w:hAnsi="Times New Roman" w:cs="Times New Roman"/>
+          <w:sz w:val="24"/>
+          <w:szCs w:val="24"/>
+        </w:rPr>
+      </w:pPr>
+      <w:r>
+        <w:rPr>
+          <w:rFonts w:ascii="Arial" w:eastAsia="Times New Roman" w:hAnsi="Arial" w:cs="Arial"/>
+          <w:color w:val="000000"/>
+          <w:sz w:val="23"/>
+          <w:szCs w:val="23"/>
+        </w:rPr>
+        <w:t>Pacman emerges victorious! Score: 570</w:t>
+      </w:r>
+    </w:p>
+    <w:p>
+      <w:pPr>
+        <w:spacing w:after="0" w:line="240" w:lineRule="auto"/>
+        <w:rPr>
+          <w:rFonts w:ascii="Times New Roman" w:eastAsia="Times New Roman" w:hAnsi="Times New Roman" w:cs="Times New Roman"/>
+          <w:sz w:val="24"/>
+          <w:szCs w:val="24"/>
+        </w:rPr>
+      </w:pPr>
+      <w:r>
+        <w:rPr>
+          <w:rFonts w:ascii="Times New Roman" w:eastAsia="Times New Roman" w:hAnsi="Times New Roman" w:cs="Times New Roman"/>
+          <w:sz w:val="24"/>
+          <w:szCs w:val="24"/>
+        </w:rPr>
+        <w:br/>
+      </w:r>
+      <w:r>
+        <w:rPr>
+          <w:rFonts w:ascii="Times New Roman" w:eastAsia="Times New Roman" w:hAnsi="Times New Roman" w:cs="Times New Roman"/>
+          <w:sz w:val="24"/>
+          <w:szCs w:val="24"/>
+        </w:rPr>
+        <w:br/>
+      </w:r>
+    </w:p>
+    <w:p>
+      <w:pPr>
+        <w:spacing w:after="0" w:line="240" w:lineRule="auto"/>
+        <w:rPr>
+          <w:rFonts w:ascii="Times New Roman" w:eastAsia="Times New Roman" w:hAnsi="Times New Roman" w:cs="Times New Roman"/>
+          <w:sz w:val="24"/>
+          <w:szCs w:val="24"/>
+        </w:rPr>
+      </w:pPr>
+      <w:r>
+        <w:rPr>
+          <w:rFonts w:ascii="Arial" w:eastAsia="Times New Roman" w:hAnsi="Arial" w:cs="Arial"/>
+          <w:color w:val="000000"/>
+          <w:sz w:val="23"/>
+          <w:szCs w:val="23"/>
+        </w:rPr>
+        <w:t xml:space="preserve">Heuristic 1: </w:t>
+      </w:r>
+      <w:proofErr w:type="spellStart"/>
+      <w:r>
+        <w:rPr>
+          <w:rFonts w:ascii="Arial" w:eastAsia="Times New Roman" w:hAnsi="Arial" w:cs="Arial"/>
+          <w:color w:val="000000"/>
+          <w:sz w:val="23"/>
+          <w:szCs w:val="23"/>
+        </w:rPr>
+        <w:t>manhattan</w:t>
+      </w:r>
+      <w:proofErr w:type="spellEnd"/>
+      <w:r>
+        <w:rPr>
+          <w:rFonts w:ascii="Arial" w:eastAsia="Times New Roman" w:hAnsi="Arial" w:cs="Arial"/>
+          <w:color w:val="000000"/>
+          <w:sz w:val="23"/>
+          <w:szCs w:val="23"/>
+        </w:rPr>
+        <w:t xml:space="preserve"> distance for each dot to its closest dot, and its closest dot, until all the dot is travelled. </w:t>
       </w:r>
     </w:p>
     <w:p>
@@ -743,7 +1537,7 @@
           <w:sz w:val="23"/>
           <w:szCs w:val="23"/>
         </w:rPr>
-        <w:t>tinySearch</w:t>
+        <w:t>trickySearch</w:t>
       </w:r>
       <w:proofErr w:type="spellEnd"/>
       <w:r>
@@ -783,37 +1577,190 @@
           <w:sz w:val="23"/>
           <w:szCs w:val="23"/>
         </w:rPr>
-        <w:t>Path found with total cost of 27 in 7.2 seconds</w:t>
-      </w:r>
-    </w:p>
-    <w:p>
-      <w:pPr>
-        <w:spacing w:after="0" w:line="240" w:lineRule="auto"/>
-        <w:rPr>
-          <w:rFonts w:ascii="Times New Roman" w:eastAsia="Times New Roman" w:hAnsi="Times New Roman" w:cs="Times New Roman"/>
-          <w:sz w:val="24"/>
-          <w:szCs w:val="24"/>
-        </w:rPr>
-      </w:pPr>
-      <w:r>
-        <w:rPr>
-          <w:rFonts w:ascii="Arial" w:eastAsia="Times New Roman" w:hAnsi="Arial" w:cs="Arial"/>
-          <w:color w:val="000000"/>
-          <w:sz w:val="23"/>
-          <w:szCs w:val="23"/>
-        </w:rPr>
-        <w:t>Search nodes expanded: 5366</w:t>
-      </w:r>
-    </w:p>
-    <w:p>
-      <w:pPr>
-        <w:spacing w:after="0" w:line="240" w:lineRule="auto"/>
-        <w:rPr>
-          <w:rFonts w:ascii="Times New Roman" w:eastAsia="Times New Roman" w:hAnsi="Times New Roman" w:cs="Times New Roman"/>
-          <w:sz w:val="24"/>
-          <w:szCs w:val="24"/>
-        </w:rPr>
-      </w:pPr>
+        <w:t>Path found with total cost of 68 in 26.6 seconds</w:t>
+      </w:r>
+    </w:p>
+    <w:p>
+      <w:pPr>
+        <w:spacing w:after="0" w:line="240" w:lineRule="auto"/>
+        <w:rPr>
+          <w:rFonts w:ascii="Times New Roman" w:eastAsia="Times New Roman" w:hAnsi="Times New Roman" w:cs="Times New Roman"/>
+          <w:sz w:val="24"/>
+          <w:szCs w:val="24"/>
+        </w:rPr>
+      </w:pPr>
+      <w:r>
+        <w:rPr>
+          <w:rFonts w:ascii="Arial" w:eastAsia="Times New Roman" w:hAnsi="Arial" w:cs="Arial"/>
+          <w:color w:val="000000"/>
+          <w:sz w:val="23"/>
+          <w:szCs w:val="23"/>
+        </w:rPr>
+        <w:t>Search nodes expanded: 12762</w:t>
+      </w:r>
+    </w:p>
+    <w:p>
+      <w:pPr>
+        <w:spacing w:after="0" w:line="240" w:lineRule="auto"/>
+        <w:rPr>
+          <w:rFonts w:ascii="Times New Roman" w:eastAsia="Times New Roman" w:hAnsi="Times New Roman" w:cs="Times New Roman"/>
+          <w:sz w:val="24"/>
+          <w:szCs w:val="24"/>
+        </w:rPr>
+      </w:pPr>
+      <w:r>
+        <w:rPr>
+          <w:rFonts w:ascii="Arial" w:eastAsia="Times New Roman" w:hAnsi="Arial" w:cs="Arial"/>
+          <w:color w:val="000000"/>
+          <w:sz w:val="23"/>
+          <w:szCs w:val="23"/>
+        </w:rPr>
+        <w:t>Pacman emerges victorious! Score: 562</w:t>
+      </w:r>
+    </w:p>
+    <w:p>
+      <w:pPr>
+        <w:spacing w:after="0" w:line="240" w:lineRule="auto"/>
+        <w:rPr>
+          <w:rFonts w:ascii="Times New Roman" w:eastAsia="Times New Roman" w:hAnsi="Times New Roman" w:cs="Times New Roman"/>
+          <w:sz w:val="24"/>
+          <w:szCs w:val="24"/>
+        </w:rPr>
+      </w:pPr>
+      <w:r>
+        <w:rPr>
+          <w:rFonts w:ascii="Times New Roman" w:eastAsia="Times New Roman" w:hAnsi="Times New Roman" w:cs="Times New Roman"/>
+          <w:sz w:val="24"/>
+          <w:szCs w:val="24"/>
+        </w:rPr>
+        <w:br/>
+      </w:r>
+    </w:p>
+    <w:p>
+      <w:pPr>
+        <w:spacing w:after="0" w:line="240" w:lineRule="auto"/>
+        <w:rPr>
+          <w:rFonts w:ascii="Times New Roman" w:eastAsia="Times New Roman" w:hAnsi="Times New Roman" w:cs="Times New Roman"/>
+          <w:sz w:val="24"/>
+          <w:szCs w:val="24"/>
+        </w:rPr>
+      </w:pPr>
+      <w:proofErr w:type="gramStart"/>
+      <w:r>
+        <w:rPr>
+          <w:rFonts w:ascii="Arial" w:eastAsia="Times New Roman" w:hAnsi="Arial" w:cs="Arial"/>
+          <w:color w:val="000000"/>
+          <w:sz w:val="23"/>
+          <w:szCs w:val="23"/>
+        </w:rPr>
+        <w:t>result</w:t>
+      </w:r>
+      <w:proofErr w:type="gramEnd"/>
+      <w:r>
+        <w:rPr>
+          <w:rFonts w:ascii="Arial" w:eastAsia="Times New Roman" w:hAnsi="Arial" w:cs="Arial"/>
+          <w:color w:val="000000"/>
+          <w:sz w:val="23"/>
+          <w:szCs w:val="23"/>
+        </w:rPr>
+        <w:t xml:space="preserve">: This is not admissible, Did not find the optimal path. </w:t>
+      </w:r>
+    </w:p>
+    <w:p>
+      <w:pPr>
+        <w:spacing w:after="0" w:line="240" w:lineRule="auto"/>
+        <w:rPr>
+          <w:rFonts w:ascii="Times New Roman" w:eastAsia="Times New Roman" w:hAnsi="Times New Roman" w:cs="Times New Roman"/>
+          <w:sz w:val="24"/>
+          <w:szCs w:val="24"/>
+        </w:rPr>
+      </w:pPr>
+      <w:r>
+        <w:rPr>
+          <w:rFonts w:ascii="Times New Roman" w:eastAsia="Times New Roman" w:hAnsi="Times New Roman" w:cs="Times New Roman"/>
+          <w:sz w:val="24"/>
+          <w:szCs w:val="24"/>
+        </w:rPr>
+        <w:br/>
+      </w:r>
+      <w:r>
+        <w:rPr>
+          <w:rFonts w:ascii="Times New Roman" w:eastAsia="Times New Roman" w:hAnsi="Times New Roman" w:cs="Times New Roman"/>
+          <w:sz w:val="24"/>
+          <w:szCs w:val="24"/>
+        </w:rPr>
+        <w:br/>
+      </w:r>
+    </w:p>
+    <w:p>
+      <w:pPr>
+        <w:spacing w:after="0" w:line="240" w:lineRule="auto"/>
+        <w:rPr>
+          <w:rFonts w:ascii="Times New Roman" w:eastAsia="Times New Roman" w:hAnsi="Times New Roman" w:cs="Times New Roman"/>
+          <w:sz w:val="24"/>
+          <w:szCs w:val="24"/>
+        </w:rPr>
+      </w:pPr>
+      <w:proofErr w:type="gramStart"/>
+      <w:r>
+        <w:rPr>
+          <w:rFonts w:ascii="Arial" w:eastAsia="Times New Roman" w:hAnsi="Arial" w:cs="Arial"/>
+          <w:color w:val="000000"/>
+          <w:sz w:val="23"/>
+          <w:szCs w:val="23"/>
+        </w:rPr>
+        <w:t>heuristic</w:t>
+      </w:r>
+      <w:proofErr w:type="gramEnd"/>
+      <w:r>
+        <w:rPr>
+          <w:rFonts w:ascii="Arial" w:eastAsia="Times New Roman" w:hAnsi="Arial" w:cs="Arial"/>
+          <w:color w:val="000000"/>
+          <w:sz w:val="23"/>
+          <w:szCs w:val="23"/>
+        </w:rPr>
+        <w:t xml:space="preserve"> 2: prim algorithm:</w:t>
+      </w:r>
+    </w:p>
+    <w:p>
+      <w:pPr>
+        <w:spacing w:after="0" w:line="240" w:lineRule="auto"/>
+        <w:rPr>
+          <w:rFonts w:ascii="Times New Roman" w:eastAsia="Times New Roman" w:hAnsi="Times New Roman" w:cs="Times New Roman"/>
+          <w:sz w:val="24"/>
+          <w:szCs w:val="24"/>
+        </w:rPr>
+      </w:pPr>
+      <w:r>
+        <w:rPr>
+          <w:rFonts w:ascii="Arial" w:eastAsia="Times New Roman" w:hAnsi="Arial" w:cs="Arial"/>
+          <w:color w:val="000000"/>
+          <w:sz w:val="23"/>
+          <w:szCs w:val="23"/>
+        </w:rPr>
+        <w:lastRenderedPageBreak/>
+        <w:t xml:space="preserve">Command </w:t>
+      </w:r>
+      <w:proofErr w:type="gramStart"/>
+      <w:r>
+        <w:rPr>
+          <w:rFonts w:ascii="Arial" w:eastAsia="Times New Roman" w:hAnsi="Arial" w:cs="Arial"/>
+          <w:color w:val="000000"/>
+          <w:sz w:val="23"/>
+          <w:szCs w:val="23"/>
+        </w:rPr>
+        <w:t>Line :</w:t>
+      </w:r>
+      <w:proofErr w:type="gramEnd"/>
+      <w:r>
+        <w:rPr>
+          <w:rFonts w:ascii="Arial" w:eastAsia="Times New Roman" w:hAnsi="Arial" w:cs="Arial"/>
+          <w:color w:val="000000"/>
+          <w:sz w:val="23"/>
+          <w:szCs w:val="23"/>
+        </w:rPr>
+        <w:t xml:space="preserve"> -l </w:t>
+      </w:r>
       <w:proofErr w:type="spellStart"/>
       <w:r>
         <w:rPr>
@@ -822,7 +1769,7 @@
           <w:sz w:val="23"/>
           <w:szCs w:val="23"/>
         </w:rPr>
-        <w:t>Pacman</w:t>
+        <w:t>trickySearch</w:t>
       </w:r>
       <w:proofErr w:type="spellEnd"/>
       <w:r>
@@ -832,331 +1779,636 @@
           <w:sz w:val="23"/>
           <w:szCs w:val="23"/>
         </w:rPr>
-        <w:t xml:space="preserve"> emerges victorious! Score: 573</w:t>
-      </w:r>
-    </w:p>
-    <w:p>
-      <w:pPr>
-        <w:spacing w:after="0" w:line="240" w:lineRule="auto"/>
-        <w:rPr>
-          <w:rFonts w:ascii="Times New Roman" w:eastAsia="Times New Roman" w:hAnsi="Times New Roman" w:cs="Times New Roman"/>
-          <w:sz w:val="24"/>
-          <w:szCs w:val="24"/>
-        </w:rPr>
-      </w:pPr>
-      <w:r>
-        <w:rPr>
-          <w:rFonts w:ascii="Times New Roman" w:eastAsia="Times New Roman" w:hAnsi="Times New Roman" w:cs="Times New Roman"/>
-          <w:sz w:val="24"/>
-          <w:szCs w:val="24"/>
-        </w:rPr>
-        <w:br/>
-      </w:r>
-      <w:r>
-        <w:rPr>
-          <w:rFonts w:ascii="Times New Roman" w:eastAsia="Times New Roman" w:hAnsi="Times New Roman" w:cs="Times New Roman"/>
-          <w:sz w:val="24"/>
-          <w:szCs w:val="24"/>
-        </w:rPr>
-        <w:br/>
-      </w:r>
-    </w:p>
-    <w:p>
-      <w:pPr>
-        <w:spacing w:after="0" w:line="240" w:lineRule="auto"/>
-        <w:rPr>
-          <w:rFonts w:ascii="Times New Roman" w:eastAsia="Times New Roman" w:hAnsi="Times New Roman" w:cs="Times New Roman"/>
-          <w:sz w:val="24"/>
-          <w:szCs w:val="24"/>
-        </w:rPr>
-      </w:pPr>
+        <w:t xml:space="preserve"> -p </w:t>
+      </w:r>
+      <w:proofErr w:type="spellStart"/>
+      <w:r>
+        <w:rPr>
+          <w:rFonts w:ascii="Arial" w:eastAsia="Times New Roman" w:hAnsi="Arial" w:cs="Arial"/>
+          <w:color w:val="000000"/>
+          <w:sz w:val="23"/>
+          <w:szCs w:val="23"/>
+        </w:rPr>
+        <w:t>AStarFoodSearchAgent</w:t>
+      </w:r>
+      <w:proofErr w:type="spellEnd"/>
+    </w:p>
+    <w:p>
+      <w:pPr>
+        <w:spacing w:after="0" w:line="240" w:lineRule="auto"/>
+        <w:rPr>
+          <w:rFonts w:ascii="Times New Roman" w:eastAsia="Times New Roman" w:hAnsi="Times New Roman" w:cs="Times New Roman"/>
+          <w:sz w:val="24"/>
+          <w:szCs w:val="24"/>
+        </w:rPr>
+      </w:pPr>
+      <w:r>
+        <w:rPr>
+          <w:rFonts w:ascii="Arial" w:eastAsia="Times New Roman" w:hAnsi="Arial" w:cs="Arial"/>
+          <w:color w:val="000000"/>
+          <w:sz w:val="23"/>
+          <w:szCs w:val="23"/>
+        </w:rPr>
+        <w:t>Path found with total cost of 60 in 16.1 seconds</w:t>
+      </w:r>
+    </w:p>
+    <w:p>
+      <w:pPr>
+        <w:spacing w:after="0" w:line="240" w:lineRule="auto"/>
+        <w:rPr>
+          <w:rFonts w:ascii="Times New Roman" w:eastAsia="Times New Roman" w:hAnsi="Times New Roman" w:cs="Times New Roman"/>
+          <w:sz w:val="24"/>
+          <w:szCs w:val="24"/>
+        </w:rPr>
+      </w:pPr>
+      <w:r>
+        <w:rPr>
+          <w:rFonts w:ascii="Arial" w:eastAsia="Times New Roman" w:hAnsi="Arial" w:cs="Arial"/>
+          <w:color w:val="000000"/>
+          <w:sz w:val="23"/>
+          <w:szCs w:val="23"/>
+        </w:rPr>
+        <w:t>Search nodes expanded: 7743</w:t>
+      </w:r>
+    </w:p>
+    <w:p>
+      <w:pPr>
+        <w:rPr>
+          <w:rFonts w:ascii="Arial" w:eastAsia="Times New Roman" w:hAnsi="Arial" w:cs="Arial"/>
+          <w:color w:val="000000"/>
+          <w:sz w:val="23"/>
+          <w:szCs w:val="23"/>
+        </w:rPr>
+      </w:pPr>
+      <w:r>
+        <w:rPr>
+          <w:rFonts w:ascii="Arial" w:eastAsia="Times New Roman" w:hAnsi="Arial" w:cs="Arial"/>
+          <w:color w:val="000000"/>
+          <w:sz w:val="23"/>
+          <w:szCs w:val="23"/>
+        </w:rPr>
+        <w:t>Pacman emerges victorious! Score: 570</w:t>
+      </w:r>
+    </w:p>
+    <w:p>
+      <w:pPr>
+        <w:rPr>
+          <w:rFonts w:ascii="Arial" w:eastAsia="Times New Roman" w:hAnsi="Arial" w:cs="Arial"/>
+          <w:color w:val="000000"/>
+          <w:sz w:val="23"/>
+          <w:szCs w:val="23"/>
+        </w:rPr>
+      </w:pPr>
+    </w:p>
+    <w:p>
+      <w:pPr>
+        <w:rPr>
+          <w:rFonts w:ascii="Arial" w:eastAsia="Times New Roman" w:hAnsi="Arial" w:cs="Arial"/>
+          <w:color w:val="000000"/>
+          <w:sz w:val="23"/>
+          <w:szCs w:val="23"/>
+        </w:rPr>
+      </w:pPr>
+      <w:r>
+        <w:rPr>
+          <w:rFonts w:ascii="Arial" w:eastAsia="Times New Roman" w:hAnsi="Arial" w:cs="Arial"/>
+          <w:color w:val="000000"/>
+          <w:sz w:val="23"/>
+          <w:szCs w:val="23"/>
+        </w:rPr>
+        <w:t xml:space="preserve">-Note that with relative big size map, the search already takes </w:t>
+      </w:r>
+      <w:proofErr w:type="spellStart"/>
+      <w:r>
+        <w:rPr>
+          <w:rFonts w:ascii="Arial" w:eastAsia="Times New Roman" w:hAnsi="Arial" w:cs="Arial"/>
+          <w:color w:val="000000"/>
+          <w:sz w:val="23"/>
+          <w:szCs w:val="23"/>
+        </w:rPr>
+        <w:t>quiet</w:t>
+      </w:r>
+      <w:proofErr w:type="spellEnd"/>
+      <w:r>
+        <w:rPr>
+          <w:rFonts w:ascii="Arial" w:eastAsia="Times New Roman" w:hAnsi="Arial" w:cs="Arial"/>
+          <w:color w:val="000000"/>
+          <w:sz w:val="23"/>
+          <w:szCs w:val="23"/>
+        </w:rPr>
+        <w:t xml:space="preserve"> a while. This is clearly not </w:t>
+      </w:r>
+      <w:proofErr w:type="spellStart"/>
+      <w:r>
+        <w:rPr>
+          <w:rFonts w:ascii="Arial" w:eastAsia="Times New Roman" w:hAnsi="Arial" w:cs="Arial"/>
+          <w:color w:val="000000"/>
+          <w:sz w:val="23"/>
+          <w:szCs w:val="23"/>
+        </w:rPr>
+        <w:t>scarable</w:t>
+      </w:r>
+      <w:proofErr w:type="spellEnd"/>
+      <w:r>
+        <w:rPr>
+          <w:rFonts w:ascii="Arial" w:eastAsia="Times New Roman" w:hAnsi="Arial" w:cs="Arial"/>
+          <w:color w:val="000000"/>
+          <w:sz w:val="23"/>
+          <w:szCs w:val="23"/>
+        </w:rPr>
+        <w:t xml:space="preserve"> to bigger map problems and multi agent problem</w:t>
+      </w:r>
+    </w:p>
+    <w:p>
+      <w:pPr>
+        <w:rPr>
+          <w:rFonts w:ascii="Arial" w:eastAsia="Times New Roman" w:hAnsi="Arial" w:cs="Arial"/>
+          <w:color w:val="000000"/>
+          <w:sz w:val="23"/>
+          <w:szCs w:val="23"/>
+        </w:rPr>
+      </w:pPr>
+      <w:r>
+        <w:rPr>
+          <w:rFonts w:ascii="Arial" w:eastAsia="Times New Roman" w:hAnsi="Arial" w:cs="Arial"/>
+          <w:color w:val="000000"/>
+          <w:sz w:val="23"/>
+          <w:szCs w:val="23"/>
+        </w:rPr>
+        <w:t xml:space="preserve">-another approach by using </w:t>
+      </w:r>
+      <w:r>
+        <w:rPr>
+          <w:rFonts w:ascii="Arial" w:eastAsia="Times New Roman" w:hAnsi="Arial" w:cs="Arial"/>
+          <w:color w:val="000000"/>
+          <w:sz w:val="23"/>
+          <w:szCs w:val="23"/>
+        </w:rPr>
+        <w:t>reflex agent</w:t>
+      </w:r>
+      <w:r>
+        <w:rPr>
+          <w:rFonts w:ascii="Arial" w:eastAsia="Times New Roman" w:hAnsi="Arial" w:cs="Arial"/>
+          <w:color w:val="000000"/>
+          <w:sz w:val="23"/>
+          <w:szCs w:val="23"/>
+        </w:rPr>
+        <w:t xml:space="preserve">. Need evaluation function, reaction time can be reduced by limiting the length of the tree. </w:t>
+      </w:r>
+    </w:p>
+    <w:p>
+      <w:pPr>
+        <w:rPr>
+          <w:rFonts w:ascii="Arial" w:eastAsia="Times New Roman" w:hAnsi="Arial" w:cs="Arial"/>
+          <w:color w:val="000000"/>
+          <w:sz w:val="23"/>
+          <w:szCs w:val="23"/>
+        </w:rPr>
+      </w:pPr>
+      <w:r>
+        <w:rPr>
+          <w:rFonts w:ascii="Arial" w:eastAsia="Times New Roman" w:hAnsi="Arial" w:cs="Arial"/>
+          <w:color w:val="000000"/>
+          <w:sz w:val="23"/>
+          <w:szCs w:val="23"/>
+        </w:rPr>
+        <w:t xml:space="preserve">Next meet up goal: try to implement </w:t>
+      </w:r>
+      <w:r>
+        <w:rPr>
+          <w:rFonts w:ascii="Arial" w:eastAsia="Times New Roman" w:hAnsi="Arial" w:cs="Arial"/>
+          <w:color w:val="000000"/>
+          <w:sz w:val="23"/>
+          <w:szCs w:val="23"/>
+        </w:rPr>
+        <w:t>reflex agent</w:t>
+      </w:r>
+      <w:r>
+        <w:rPr>
+          <w:rFonts w:ascii="Arial" w:eastAsia="Times New Roman" w:hAnsi="Arial" w:cs="Arial"/>
+          <w:color w:val="000000"/>
+          <w:sz w:val="23"/>
+          <w:szCs w:val="23"/>
+        </w:rPr>
+        <w:t xml:space="preserve"> to see if behavior of </w:t>
+      </w:r>
+      <w:proofErr w:type="spellStart"/>
+      <w:r>
+        <w:rPr>
+          <w:rFonts w:ascii="Arial" w:eastAsia="Times New Roman" w:hAnsi="Arial" w:cs="Arial"/>
+          <w:color w:val="000000"/>
+          <w:sz w:val="23"/>
+          <w:szCs w:val="23"/>
+        </w:rPr>
+        <w:t>multiagent</w:t>
+      </w:r>
+      <w:proofErr w:type="spellEnd"/>
+      <w:r>
+        <w:rPr>
+          <w:rFonts w:ascii="Arial" w:eastAsia="Times New Roman" w:hAnsi="Arial" w:cs="Arial"/>
+          <w:color w:val="000000"/>
+          <w:sz w:val="23"/>
+          <w:szCs w:val="23"/>
+        </w:rPr>
+        <w:t xml:space="preserve"> can exist. </w:t>
+      </w:r>
+      <w:bookmarkStart w:id="0" w:name="_GoBack"/>
+      <w:bookmarkEnd w:id="0"/>
+    </w:p>
+    <w:p>
+      <w:pPr>
+        <w:rPr>
+          <w:rFonts w:ascii="Arial" w:eastAsia="Times New Roman" w:hAnsi="Arial" w:cs="Arial"/>
+          <w:color w:val="000000"/>
+          <w:sz w:val="23"/>
+          <w:szCs w:val="23"/>
+        </w:rPr>
+      </w:pPr>
+    </w:p>
+    <w:p>
+      <w:pPr>
+        <w:pStyle w:val="Heading1"/>
+      </w:pPr>
+      <w:r>
+        <w:t>Note 2/25/2014:</w:t>
+      </w:r>
+    </w:p>
+    <w:p>
+      <w:r>
+        <w:t>Multi-agent pacman - reflex agent</w:t>
+      </w:r>
+    </w:p>
+    <w:p>
+      <w:r>
+        <w:t>Write code for the reflex agent. The demonstrati</w:t>
+      </w:r>
+      <w:r>
+        <w:t xml:space="preserve">on shows that the computation time can be very short and pacman do not have to wait, compare to the plan ahead agent. </w:t>
+      </w:r>
+    </w:p>
+    <w:p>
+      <w:r>
+        <w:t xml:space="preserve">The pacman currently does not have an actual plan to eat dot, but more reflex agent. It will show something it is confused on eating dots. </w:t>
+      </w:r>
+    </w:p>
+    <w:p>
+      <w:pPr>
+        <w:rPr>
+          <w:b/>
+        </w:rPr>
+      </w:pPr>
+      <w:r>
+        <w:rPr>
+          <w:b/>
+        </w:rPr>
+        <w:t>Pacman against a random ghost on an open map</w:t>
+      </w:r>
+      <w:r>
+        <w:rPr>
+          <w:b/>
+        </w:rPr>
+        <w:t>:</w:t>
+      </w:r>
+    </w:p>
+    <w:p>
       <w:proofErr w:type="gramStart"/>
       <w:r>
-        <w:rPr>
-          <w:rFonts w:ascii="Arial" w:eastAsia="Times New Roman" w:hAnsi="Arial" w:cs="Arial"/>
-          <w:b/>
-          <w:bCs/>
-          <w:color w:val="000000"/>
-          <w:sz w:val="23"/>
-          <w:szCs w:val="23"/>
-        </w:rPr>
-        <w:t>heuristic</w:t>
+        <w:t>command</w:t>
       </w:r>
       <w:proofErr w:type="gramEnd"/>
       <w:r>
-        <w:rPr>
-          <w:rFonts w:ascii="Arial" w:eastAsia="Times New Roman" w:hAnsi="Arial" w:cs="Arial"/>
-          <w:b/>
-          <w:bCs/>
-          <w:color w:val="000000"/>
-          <w:sz w:val="23"/>
-          <w:szCs w:val="23"/>
-        </w:rPr>
-        <w:t xml:space="preserve"> 1:1/18/2014,</w:t>
-      </w:r>
-    </w:p>
-    <w:p>
-      <w:pPr>
-        <w:spacing w:after="0" w:line="240" w:lineRule="auto"/>
-        <w:rPr>
-          <w:rFonts w:ascii="Times New Roman" w:eastAsia="Times New Roman" w:hAnsi="Times New Roman" w:cs="Times New Roman"/>
-          <w:sz w:val="24"/>
-          <w:szCs w:val="24"/>
-        </w:rPr>
-      </w:pPr>
+        <w:t xml:space="preserve">: -p </w:t>
+      </w:r>
+      <w:proofErr w:type="spellStart"/>
+      <w:r>
+        <w:t>ReflexAgent</w:t>
+      </w:r>
+      <w:proofErr w:type="spellEnd"/>
+      <w:r>
+        <w:t xml:space="preserve"> -l </w:t>
+      </w:r>
+      <w:proofErr w:type="spellStart"/>
+      <w:r>
+        <w:t>openClassic</w:t>
+      </w:r>
+      <w:proofErr w:type="spellEnd"/>
+      <w:r>
+        <w:t xml:space="preserve"> -n 100 -q</w:t>
+      </w:r>
+    </w:p>
+    <w:p>
       <w:proofErr w:type="gramStart"/>
       <w:r>
-        <w:rPr>
-          <w:rFonts w:ascii="Arial" w:eastAsia="Times New Roman" w:hAnsi="Arial" w:cs="Arial"/>
-          <w:color w:val="000000"/>
-          <w:sz w:val="23"/>
-          <w:szCs w:val="23"/>
-        </w:rPr>
-        <w:t>description</w:t>
+        <w:t>result</w:t>
       </w:r>
       <w:proofErr w:type="gramEnd"/>
       <w:r>
-        <w:rPr>
-          <w:rFonts w:ascii="Arial" w:eastAsia="Times New Roman" w:hAnsi="Arial" w:cs="Arial"/>
-          <w:color w:val="000000"/>
-          <w:sz w:val="23"/>
-          <w:szCs w:val="23"/>
-        </w:rPr>
-        <w:t xml:space="preserve">: </w:t>
+        <w:t>:</w:t>
+      </w:r>
+    </w:p>
+    <w:p>
+      <w:r>
+        <w:t>Average Score: 1233.89</w:t>
+      </w:r>
+    </w:p>
+    <w:p>
+      <w:r>
+        <w:t>Scores:        1239, 1220, 1207, 1220, 1239, 1234, 1250, 1237, 1201, 1207, 1203, 1210, 1224, 1425, 1231, 1218, 1239, 1217, 1220, 1223, 1247, 1231, 1221, 1233, 1237, 1205, 1237, 1204, 1209, 1222, 1213, 1243, 1220, 1221, 1234, 1233, 1219, 1247, 1215, 1224, 1434, 1242, 1222, 1216, 1245, 1199, 1234, 1236, 1236, 1239, 1231, 1249, 1230, 1221, 1236, 1227, 1250, 1225, 1394, 1237, 1231, 1228, 1222, 1236, 1229, 1241, 1211, 1233, 1235, 1221, 1242, 1233, 1241, 1211, 1232, 1219, 1208, 1217, 1241, 1226, 1225, 1223, 1418, 1228, 1225, 1240, 1212, 1228, 1235, 1191, 1229, 1213, 1242, 1213, 1225, 1243, 1186, 1223, 1222, 1229</w:t>
+      </w:r>
+    </w:p>
+    <w:p>
+      <w:pPr>
+        <w:rPr>
+          <w:b/>
+        </w:rPr>
+      </w:pPr>
+      <w:r>
+        <w:rPr>
+          <w:b/>
+        </w:rPr>
+        <w:t>Win Rate:      1.0</w:t>
+      </w:r>
+    </w:p>
+    <w:p>
+      <w:r>
+        <w:t xml:space="preserve">Record:        Win, Win, Win, Win, Win, Win, Win, Win, Win, Win, Win, Win, Win, Win, Win, Win, Win, Win, Win, Win, Win, Win, Win, Win, Win, Win, Win, Win, Win, Win, Win, Win, Win, Win, Win, Win, Win, Win, Win, Win, Win, Win, Win, Win, Win, Win, Win, Win, Win, Win, Win, Win, Win, Win, Win, Win, Win, Win, Win, Win, Win, Win, Win, Win, Win, Win, Win, Win, Win, Win, </w:t>
+      </w:r>
+      <w:r>
+        <w:lastRenderedPageBreak/>
+        <w:t>Win, Win, Win, Win, Win, Win, Win, Win, Win, Win, Win, Win, Win, Win, Win, Win, Win, Win, Win, Win, Win, Win, Win, Win, Win, Win, Win, Win, Win, Win</w:t>
+      </w:r>
+    </w:p>
+    <w:p/>
+    <w:p>
+      <w:pPr>
+        <w:rPr>
+          <w:b/>
+        </w:rPr>
+      </w:pPr>
+      <w:proofErr w:type="gramStart"/>
+      <w:r>
+        <w:rPr>
+          <w:b/>
+        </w:rPr>
+        <w:t>against</w:t>
+      </w:r>
+      <w:proofErr w:type="gramEnd"/>
+      <w:r>
+        <w:rPr>
+          <w:b/>
+        </w:rPr>
+        <w:t xml:space="preserve"> two random ghost in the </w:t>
+      </w:r>
+      <w:r>
+        <w:rPr>
+          <w:b/>
+        </w:rPr>
+        <w:t>narrow</w:t>
+      </w:r>
+      <w:r>
+        <w:rPr>
+          <w:b/>
+        </w:rPr>
+        <w:t xml:space="preserve"> space map:</w:t>
+      </w:r>
+    </w:p>
+    <w:p>
+      <w:proofErr w:type="gramStart"/>
+      <w:r>
+        <w:t>command</w:t>
+      </w:r>
+      <w:proofErr w:type="gramEnd"/>
+      <w:r>
+        <w:t>: --</w:t>
       </w:r>
       <w:proofErr w:type="spellStart"/>
       <w:r>
-        <w:rPr>
-          <w:rFonts w:ascii="Arial" w:eastAsia="Times New Roman" w:hAnsi="Arial" w:cs="Arial"/>
-          <w:color w:val="000000"/>
-          <w:sz w:val="23"/>
-          <w:szCs w:val="23"/>
-        </w:rPr>
-        <w:t>manhattan</w:t>
+        <w:t>frameTime</w:t>
       </w:r>
       <w:proofErr w:type="spellEnd"/>
       <w:r>
-        <w:rPr>
-          <w:rFonts w:ascii="Arial" w:eastAsia="Times New Roman" w:hAnsi="Arial" w:cs="Arial"/>
-          <w:color w:val="000000"/>
-          <w:sz w:val="23"/>
-          <w:szCs w:val="23"/>
-        </w:rPr>
-        <w:t xml:space="preserve"> distance for each dot to its closest dot, and its closest dot, until all the dot is travelled. </w:t>
-      </w:r>
-    </w:p>
-    <w:p>
-      <w:pPr>
-        <w:spacing w:after="0" w:line="240" w:lineRule="auto"/>
-        <w:rPr>
-          <w:rFonts w:ascii="Times New Roman" w:eastAsia="Times New Roman" w:hAnsi="Times New Roman" w:cs="Times New Roman"/>
-          <w:sz w:val="24"/>
-          <w:szCs w:val="24"/>
-        </w:rPr>
-      </w:pPr>
+        <w:t xml:space="preserve"> 0 -p </w:t>
+      </w:r>
+      <w:proofErr w:type="spellStart"/>
+      <w:r>
+        <w:t>ReflexAgent</w:t>
+      </w:r>
+      <w:proofErr w:type="spellEnd"/>
+      <w:r>
+        <w:t xml:space="preserve"> -k 2 -n 100 -q</w:t>
+      </w:r>
+    </w:p>
+    <w:p>
       <w:proofErr w:type="gramStart"/>
       <w:r>
-        <w:rPr>
-          <w:rFonts w:ascii="Arial" w:eastAsia="Times New Roman" w:hAnsi="Arial" w:cs="Arial"/>
-          <w:b/>
-          <w:bCs/>
-          <w:color w:val="000000"/>
-          <w:sz w:val="23"/>
-          <w:szCs w:val="23"/>
-        </w:rPr>
+        <w:t>result</w:t>
+      </w:r>
+      <w:proofErr w:type="gramEnd"/>
+      <w:r>
+        <w:t>:</w:t>
+      </w:r>
+    </w:p>
+    <w:p>
+      <w:r>
+        <w:t>Average Score: 1190.81</w:t>
+      </w:r>
+    </w:p>
+    <w:p>
+      <w:r>
+        <w:t>Scores:        1866, 173, 1373, 1503, 1652, 1521, 1626, 1463, 1213, 1744, 1421, 1545, 1190, 471, 1648, 1346, 1736, 1406, 1435, 1324, 1562, 1941, 1284, 1534, 44, 1382, 1531, 1867, 1841, -304, 1702, 1260, 264, -442, 126, 1353, 1203, 1517, 1495, -107, 1420, 732, 103, 1214, 1420, 1214, 1938, 1061, 1319, 1814, 1329, 1462, -273, -1, 1407, 1239, 497, 1273, 692, 1518, 1538, 1226, 1645, 1289, 1545, 190, 1696, 1627, 1232, 1416, 1160, 1204, 224, 293, 1208, 1751, 1253, 1269, 1663, 1316, 1912, 322, 1309, 1047, 1824, 13, 259, 1504, 1133, -301, 1418, 1716, 1692, 1291, 1551, 1652, 1456, 1662, 1405, 1384</w:t>
+      </w:r>
+    </w:p>
+    <w:p>
+      <w:pPr>
+        <w:rPr>
+          <w:b/>
+        </w:rPr>
+      </w:pPr>
+      <w:r>
+        <w:rPr>
+          <w:b/>
+        </w:rPr>
+        <w:t>Win Rate:      0.79</w:t>
+      </w:r>
+    </w:p>
+    <w:p>
+      <w:r>
+        <w:t>Record:        Win, Loss, Win, Win, Win, Win, Win, Win, Win, Win, Win, Win, Win, Loss, Win, Win, Win, Win, Win, Win, Win, Win, Win, Win, Loss, Win, Win, Win, Win, Loss, Win, Win, Loss, Loss, Loss, Win, Win, Win, Win, Loss, Win, Loss, Loss, Win, Win, Win, Win, Win, Win, Win, Win, Win, Loss, Loss, Win, Win, Loss, Win, Loss, Win, Win, Win, Win, Win, Win, Loss, Win, Win, Win, Win, Win, Win, Loss, Loss, Win, Win, Win, Win, Win, Win, Win, Loss, Win, Win, Win, Loss, Loss, Win, Win, Loss, Win, Win, Win, Win, Win, Win, Win, Win, Win, Win</w:t>
+      </w:r>
+    </w:p>
+    <w:p/>
+    <w:p>
+      <w:pPr>
+        <w:rPr>
+          <w:b/>
+        </w:rPr>
+      </w:pPr>
+      <w:proofErr w:type="gramStart"/>
+      <w:r>
+        <w:rPr>
+          <w:b/>
+        </w:rPr>
+        <w:t>run</w:t>
+      </w:r>
+      <w:proofErr w:type="gramEnd"/>
+      <w:r>
+        <w:rPr>
+          <w:b/>
+        </w:rPr>
+        <w:t xml:space="preserve"> in the narrow map with one directional ghost:</w:t>
+      </w:r>
+    </w:p>
+    <w:p>
+      <w:proofErr w:type="gramStart"/>
+      <w:r>
+        <w:t>command</w:t>
+      </w:r>
+      <w:proofErr w:type="gramEnd"/>
+      <w:r>
+        <w:t xml:space="preserve">: -p </w:t>
+      </w:r>
+      <w:proofErr w:type="spellStart"/>
+      <w:r>
+        <w:t>ReflexAgent</w:t>
+      </w:r>
+      <w:proofErr w:type="spellEnd"/>
+      <w:r>
+        <w:t xml:space="preserve"> -k 1 -g </w:t>
+      </w:r>
+      <w:proofErr w:type="spellStart"/>
+      <w:r>
+        <w:t>DirectionalGhost</w:t>
+      </w:r>
+      <w:proofErr w:type="spellEnd"/>
+      <w:r>
+        <w:t xml:space="preserve"> -n 100 -q</w:t>
+      </w:r>
+    </w:p>
+    <w:p>
+      <w:proofErr w:type="gramStart"/>
+      <w:r>
+        <w:t>result</w:t>
+      </w:r>
+      <w:proofErr w:type="gramEnd"/>
+      <w:r>
+        <w:t>:</w:t>
+      </w:r>
+    </w:p>
+    <w:p>
+      <w:r>
+        <w:t>Average Score: 1190.85</w:t>
+      </w:r>
+    </w:p>
+    <w:p>
+      <w:r>
+        <w:t>Scores:        227, 1242, 1471, 1503, 1295, 1469, 412, 1486, 1433, 1508, 1085, 154, 1476, 1318, 1345, 1249, 1170, 1298, 1371, 1178, 1293, 1500, 1235, 1304, 1476, 1143, -36, 1265, 1540, 1523, 1239, 1343, 157, 1061, 1268, 1339, 1445, 1278, 1271, 29, 1332, 256, 1218, 1218, 1252, 1217, 1227, 1314, 1360, 1237, 180, 1313, 103, 1540, 1494, 1440, 1136, 1172, 375, 1301, 1487, 1466, 1502, 1507, 1350, 1284, 1173, 1259, 1239, 1673, 1186, 185, 1282, 1741, 1277, 1264, 1254, 1331, 1237, 1237, 1454, 1329, 1479, 1280, 1229, 1267, 1330, 1294, 1511, 1473, 87, 1543, 422, 1529, 1495, 1397, 1247, 1284, 1230, 1223</w:t>
+      </w:r>
+    </w:p>
+    <w:p>
+      <w:pPr>
+        <w:rPr>
+          <w:b/>
+        </w:rPr>
+      </w:pPr>
+      <w:r>
+        <w:rPr>
+          <w:b/>
+        </w:rPr>
+        <w:t>Win Rate:      0.87</w:t>
+      </w:r>
+    </w:p>
+    <w:p>
+      <w:r>
         <w:lastRenderedPageBreak/>
-        <w:t>result</w:t>
+        <w:t>Record:        Loss, Win, Win, Win, Win, Win, Loss, Win, Win, Win, Win, Loss, Win, Win, Win, Win, Win, Win, Win, Win, Win, Win, Win, Win, Win, Win, Loss, Win, Win, Win, Win, Win, Loss, Win, Win, Win, Win, Win, Win, Loss, Win, Loss, Win, Win, Win, Win, Win, Win, Win, Win, Loss, Win, Loss, Win, Win, Win, Win, Win, Loss, Win, Win, Win, Win, Win, Win, Win, Win, Win, Win, Win, Win, Loss, Win, Win, Win, Win, Win, Win, Win, Win, Win, Win, Win, Win, Win, Win, Win, Win, Win, Win, Loss, Win, Loss, Win, Win, Win, Win, Win, Win, Win</w:t>
+      </w:r>
+    </w:p>
+    <w:p/>
+    <w:p>
+      <w:pPr>
+        <w:rPr>
+          <w:b/>
+        </w:rPr>
+      </w:pPr>
+      <w:r>
+        <w:rPr>
+          <w:b/>
+        </w:rPr>
+        <w:t>N</w:t>
+      </w:r>
+      <w:r>
+        <w:rPr>
+          <w:b/>
+        </w:rPr>
+        <w:t>arrow map, against two direction ghost:</w:t>
+      </w:r>
+    </w:p>
+    <w:p>
+      <w:proofErr w:type="gramStart"/>
+      <w:r>
+        <w:t>command</w:t>
       </w:r>
       <w:proofErr w:type="gramEnd"/>
       <w:r>
-        <w:rPr>
-          <w:rFonts w:ascii="Arial" w:eastAsia="Times New Roman" w:hAnsi="Arial" w:cs="Arial"/>
-          <w:b/>
-          <w:bCs/>
-          <w:color w:val="000000"/>
-          <w:sz w:val="23"/>
-          <w:szCs w:val="23"/>
-        </w:rPr>
-        <w:t>:</w:t>
-      </w:r>
-    </w:p>
-    <w:p>
-      <w:pPr>
-        <w:spacing w:after="0" w:line="240" w:lineRule="auto"/>
-        <w:rPr>
-          <w:rFonts w:ascii="Times New Roman" w:eastAsia="Times New Roman" w:hAnsi="Times New Roman" w:cs="Times New Roman"/>
-          <w:sz w:val="24"/>
-          <w:szCs w:val="24"/>
-        </w:rPr>
-      </w:pPr>
-      <w:r>
-        <w:rPr>
-          <w:rFonts w:ascii="Arial" w:eastAsia="Times New Roman" w:hAnsi="Arial" w:cs="Arial"/>
-          <w:color w:val="000000"/>
-          <w:sz w:val="23"/>
-          <w:szCs w:val="23"/>
-        </w:rPr>
-        <w:t xml:space="preserve">Command </w:t>
-      </w:r>
-      <w:proofErr w:type="gramStart"/>
-      <w:r>
-        <w:rPr>
-          <w:rFonts w:ascii="Arial" w:eastAsia="Times New Roman" w:hAnsi="Arial" w:cs="Arial"/>
-          <w:color w:val="000000"/>
-          <w:sz w:val="23"/>
-          <w:szCs w:val="23"/>
-        </w:rPr>
-        <w:t>Line :</w:t>
-      </w:r>
-      <w:proofErr w:type="gramEnd"/>
-      <w:r>
-        <w:rPr>
-          <w:rFonts w:ascii="Arial" w:eastAsia="Times New Roman" w:hAnsi="Arial" w:cs="Arial"/>
-          <w:color w:val="000000"/>
-          <w:sz w:val="23"/>
-          <w:szCs w:val="23"/>
-        </w:rPr>
-        <w:t xml:space="preserve"> -l </w:t>
+        <w:t xml:space="preserve">: -p </w:t>
       </w:r>
       <w:proofErr w:type="spellStart"/>
       <w:r>
-        <w:rPr>
-          <w:rFonts w:ascii="Arial" w:eastAsia="Times New Roman" w:hAnsi="Arial" w:cs="Arial"/>
-          <w:color w:val="000000"/>
-          <w:sz w:val="23"/>
-          <w:szCs w:val="23"/>
-        </w:rPr>
-        <w:t>tinySearch</w:t>
+        <w:t>ReflexAgent</w:t>
       </w:r>
       <w:proofErr w:type="spellEnd"/>
       <w:r>
-        <w:rPr>
-          <w:rFonts w:ascii="Arial" w:eastAsia="Times New Roman" w:hAnsi="Arial" w:cs="Arial"/>
-          <w:color w:val="000000"/>
-          <w:sz w:val="23"/>
-          <w:szCs w:val="23"/>
-        </w:rPr>
-        <w:t xml:space="preserve"> -p </w:t>
+        <w:t xml:space="preserve"> -k 2 -g </w:t>
       </w:r>
       <w:proofErr w:type="spellStart"/>
       <w:r>
-        <w:rPr>
-          <w:rFonts w:ascii="Arial" w:eastAsia="Times New Roman" w:hAnsi="Arial" w:cs="Arial"/>
-          <w:color w:val="000000"/>
-          <w:sz w:val="23"/>
-          <w:szCs w:val="23"/>
-        </w:rPr>
-        <w:t>AStarFoodSearchAgent</w:t>
+        <w:t>DirectionalGhost</w:t>
       </w:r>
       <w:proofErr w:type="spellEnd"/>
-    </w:p>
-    <w:p>
-      <w:pPr>
-        <w:spacing w:after="0" w:line="240" w:lineRule="auto"/>
-        <w:rPr>
-          <w:rFonts w:ascii="Times New Roman" w:eastAsia="Times New Roman" w:hAnsi="Times New Roman" w:cs="Times New Roman"/>
-          <w:sz w:val="24"/>
-          <w:szCs w:val="24"/>
-        </w:rPr>
-      </w:pPr>
-      <w:r>
-        <w:rPr>
-          <w:rFonts w:ascii="Arial" w:eastAsia="Times New Roman" w:hAnsi="Arial" w:cs="Arial"/>
-          <w:color w:val="000000"/>
-          <w:sz w:val="23"/>
-          <w:szCs w:val="23"/>
-        </w:rPr>
-        <w:t>Path found with total cost of 27 in 0.8 seconds</w:t>
-      </w:r>
-    </w:p>
-    <w:p>
-      <w:pPr>
-        <w:spacing w:after="0" w:line="240" w:lineRule="auto"/>
-        <w:rPr>
-          <w:rFonts w:ascii="Times New Roman" w:eastAsia="Times New Roman" w:hAnsi="Times New Roman" w:cs="Times New Roman"/>
-          <w:sz w:val="24"/>
-          <w:szCs w:val="24"/>
-        </w:rPr>
-      </w:pPr>
-      <w:r>
-        <w:rPr>
-          <w:rFonts w:ascii="Arial" w:eastAsia="Times New Roman" w:hAnsi="Arial" w:cs="Arial"/>
-          <w:color w:val="000000"/>
-          <w:sz w:val="23"/>
-          <w:szCs w:val="23"/>
-        </w:rPr>
-        <w:t>Search nodes expanded: 1250</w:t>
-      </w:r>
-    </w:p>
-    <w:p>
-      <w:pPr>
-        <w:spacing w:after="0" w:line="240" w:lineRule="auto"/>
-        <w:rPr>
-          <w:rFonts w:ascii="Times New Roman" w:eastAsia="Times New Roman" w:hAnsi="Times New Roman" w:cs="Times New Roman"/>
-          <w:sz w:val="24"/>
-          <w:szCs w:val="24"/>
-        </w:rPr>
-      </w:pPr>
-      <w:proofErr w:type="spellStart"/>
-      <w:r>
-        <w:rPr>
-          <w:rFonts w:ascii="Arial" w:eastAsia="Times New Roman" w:hAnsi="Arial" w:cs="Arial"/>
-          <w:color w:val="000000"/>
-          <w:sz w:val="23"/>
-          <w:szCs w:val="23"/>
-        </w:rPr>
-        <w:t>Pacman</w:t>
-      </w:r>
-      <w:proofErr w:type="spellEnd"/>
-      <w:r>
-        <w:rPr>
-          <w:rFonts w:ascii="Arial" w:eastAsia="Times New Roman" w:hAnsi="Arial" w:cs="Arial"/>
-          <w:color w:val="000000"/>
-          <w:sz w:val="23"/>
-          <w:szCs w:val="23"/>
-        </w:rPr>
-        <w:t xml:space="preserve"> emerges victorious! Score: 573</w:t>
-      </w:r>
-    </w:p>
-    <w:p>
-      <w:r>
-        <w:rPr>
-          <w:rFonts w:ascii="Times New Roman" w:eastAsia="Times New Roman" w:hAnsi="Times New Roman" w:cs="Times New Roman"/>
-          <w:sz w:val="24"/>
-          <w:szCs w:val="24"/>
-        </w:rPr>
-        <w:br/>
-      </w:r>
-      <w:r>
-        <w:rPr>
-          <w:rFonts w:ascii="Arial" w:eastAsia="Times New Roman" w:hAnsi="Arial" w:cs="Arial"/>
-          <w:color w:val="000000"/>
-          <w:sz w:val="23"/>
-          <w:szCs w:val="23"/>
-        </w:rPr>
-        <w:t xml:space="preserve">Conclusion: much less node expanded, result is much faster </w:t>
-      </w:r>
-      <w:proofErr w:type="spellStart"/>
-      <w:r>
-        <w:rPr>
-          <w:rFonts w:ascii="Arial" w:eastAsia="Times New Roman" w:hAnsi="Arial" w:cs="Arial"/>
-          <w:color w:val="000000"/>
-          <w:sz w:val="23"/>
-          <w:szCs w:val="23"/>
-        </w:rPr>
-        <w:t>execusion</w:t>
-      </w:r>
-      <w:proofErr w:type="spellEnd"/>
-      <w:r>
-        <w:rPr>
-          <w:rFonts w:ascii="Arial" w:eastAsia="Times New Roman" w:hAnsi="Arial" w:cs="Arial"/>
-          <w:color w:val="000000"/>
-          <w:sz w:val="23"/>
-          <w:szCs w:val="23"/>
-        </w:rPr>
-        <w:t>.</w:t>
-      </w:r>
-    </w:p>
+      <w:r>
+        <w:t xml:space="preserve"> -n 100 -q</w:t>
+      </w:r>
+    </w:p>
+    <w:p>
+      <w:r>
+        <w:t>Average Score: 522.96</w:t>
+      </w:r>
+    </w:p>
+    <w:p>
+      <w:r>
+        <w:t>Scores:        -191, 320, 525, 510, 320, -8, 48, 287, 107, 283, -18, 49, -196, -39, 1345, 61, 1529, 272, -37, 1490, -183, 1432, 181, -40, 172, 395, 308, 1335, 166, 1483, 171, 515, 60, 130, 1087, -122, 33, 662, 464, 322, 494, -286, 167, 647, -171, 164, -67, 476, -34, 1330, 1437, 1527, -263, 1513, 406, -290, 1311, 669, 661, 662, 1321, 278, 1418, 474, 1306, 211, 1729, 399, 1491, 130, 379, 429, -33, 1275, 1317, 308, 1322, 237, 37, 88, 59, 1495, 1422, 436, 1276, 185, 207, 1337, 1321, 1320, 52, 198, 442, 1292, -272, 369, 1229, -167, 187, 211</w:t>
+      </w:r>
+    </w:p>
+    <w:p>
+      <w:pPr>
+        <w:rPr>
+          <w:b/>
+        </w:rPr>
+      </w:pPr>
+      <w:r>
+        <w:rPr>
+          <w:b/>
+        </w:rPr>
+        <w:t>Win Rate:      0.27</w:t>
+      </w:r>
+    </w:p>
+    <w:p>
+      <w:r>
+        <w:t>Record:        Loss, Loss, Loss, Loss, Loss, Loss, Loss, Loss, Loss, Loss, Loss, Loss, Loss, Loss, Win, Loss, Win, Loss, Loss, Win, Loss, Win, Loss, Loss, Loss, Loss, Loss, Win, Loss, Win, Loss, Loss, Loss, Loss, Loss, Loss, Loss, Loss, Loss, Loss, Loss, Loss, Loss, Loss, Loss, Loss, Loss, Loss, Loss, Win, Win, Win, Loss, Win, Loss, Loss, Win, Loss, Loss, Loss, Win, Loss, Win, Loss, Win, Loss, Win, Loss, Win, Loss, Loss, Loss, Loss, Win, Win, Loss, Win, Loss, Loss, Loss, Loss, Win, Win, Loss, Win, Loss, Loss, Win, Win, Win, Loss, Loss, Loss, Win, Loss, Loss, Win, Loss, Loss, Loss</w:t>
+      </w:r>
+    </w:p>
+    <w:p/>
+    <w:p>
+      <w:r>
+        <w:t>Future study actions:</w:t>
+      </w:r>
+    </w:p>
+    <w:p>
+      <w:r>
+        <w:t xml:space="preserve">Have en agent that can plan ahead. Goal: maybe a min-max tree implementation. So pacman can evaluate what is best way to go and flow through the plan. </w:t>
+      </w:r>
+    </w:p>
+    <w:p/>
     <w:sectPr>
       <w:pgSz w:w="12240" w:h="15840"/>
       <w:pgMar w:top="1440" w:right="1800" w:bottom="1440" w:left="1800" w:header="720" w:footer="720" w:gutter="0"/>
@@ -1834,6 +3086,40 @@
     <w:basedOn w:val="DefaultParagraphFont"/>
     <w:rsid w:val="00831E4D"/>
   </w:style>
+  <w:style w:type="paragraph" w:styleId="Title">
+    <w:name w:val="Title"/>
+    <w:basedOn w:val="Normal"/>
+    <w:next w:val="Normal"/>
+    <w:link w:val="TitleChar"/>
+    <w:uiPriority w:val="10"/>
+    <w:qFormat/>
+    <w:rsid w:val="00163D5C"/>
+    <w:pPr>
+      <w:spacing w:after="0" w:line="240" w:lineRule="auto"/>
+      <w:contextualSpacing/>
+    </w:pPr>
+    <w:rPr>
+      <w:rFonts w:asciiTheme="majorHAnsi" w:eastAsiaTheme="majorEastAsia" w:hAnsiTheme="majorHAnsi" w:cstheme="majorBidi"/>
+      <w:spacing w:val="-10"/>
+      <w:kern w:val="28"/>
+      <w:sz w:val="56"/>
+      <w:szCs w:val="56"/>
+    </w:rPr>
+  </w:style>
+  <w:style w:type="character" w:customStyle="1" w:styleId="TitleChar">
+    <w:name w:val="Title Char"/>
+    <w:basedOn w:val="DefaultParagraphFont"/>
+    <w:link w:val="Title"/>
+    <w:uiPriority w:val="10"/>
+    <w:rsid w:val="00163D5C"/>
+    <w:rPr>
+      <w:rFonts w:asciiTheme="majorHAnsi" w:eastAsiaTheme="majorEastAsia" w:hAnsiTheme="majorHAnsi" w:cstheme="majorBidi"/>
+      <w:spacing w:val="-10"/>
+      <w:kern w:val="28"/>
+      <w:sz w:val="56"/>
+      <w:szCs w:val="56"/>
+    </w:rPr>
+  </w:style>
 </w:styles>
 </file>
 

</xml_diff>